<commit_message>
Returning test plan for round 1
</commit_message>
<xml_diff>
--- a/TestPlan_Test1.docx
+++ b/TestPlan_Test1.docx
@@ -1,6 +1,6 @@
 
 <file path=word/document.xml><?xml version="1.0" encoding="utf-8"?>
-<w:document xmlns:wpc="http://schemas.microsoft.com/office/word/2010/wordprocessingCanvas" xmlns:mo="http://schemas.microsoft.com/office/mac/office/2008/main" xmlns:mc="http://schemas.openxmlformats.org/markup-compatibility/2006" xmlns:mv="urn:schemas-microsoft-com:mac:vml" xmlns:o="urn:schemas-microsoft-com:office:office" xmlns:r="http://schemas.openxmlformats.org/officeDocument/2006/relationships" xmlns:m="http://schemas.openxmlformats.org/officeDocument/2006/math" xmlns:v="urn:schemas-microsoft-com:vml" xmlns:wp14="http://schemas.microsoft.com/office/word/2010/wordprocessingDrawing" xmlns:wp="http://schemas.openxmlformats.org/drawingml/2006/wordprocessingDrawing" xmlns:w10="urn:schemas-microsoft-com:office:word" xmlns:w="http://schemas.openxmlformats.org/wordprocessingml/2006/main" xmlns:w14="http://schemas.microsoft.com/office/word/2010/wordml" xmlns:wpg="http://schemas.microsoft.com/office/word/2010/wordprocessingGroup" xmlns:wpi="http://schemas.microsoft.com/office/word/2010/wordprocessingInk" xmlns:wne="http://schemas.microsoft.com/office/word/2006/wordml" xmlns:wps="http://schemas.microsoft.com/office/word/2010/wordprocessingShape" mc:Ignorable="w14 wp14">
+<w:document xmlns:wpc="http://schemas.microsoft.com/office/word/2010/wordprocessingCanvas" xmlns:mo="http://schemas.microsoft.com/office/mac/office/2008/main" xmlns:mc="http://schemas.openxmlformats.org/markup-compatibility/2006" xmlns:mv="urn:schemas-microsoft-com:mac:vml" xmlns:o="urn:schemas-microsoft-com:office:office" xmlns:r="http://schemas.openxmlformats.org/officeDocument/2006/relationships" xmlns:m="http://schemas.openxmlformats.org/officeDocument/2006/math" xmlns:v="urn:schemas-microsoft-com:vml" xmlns:wp14="http://schemas.microsoft.com/office/word/2010/wordprocessingDrawing" xmlns:wp="http://schemas.openxmlformats.org/drawingml/2006/wordprocessingDrawing" xmlns:w10="urn:schemas-microsoft-com:office:word" xmlns:w="http://schemas.openxmlformats.org/wordprocessingml/2006/main" xmlns:w14="http://schemas.microsoft.com/office/word/2010/wordml" xmlns:w15="http://schemas.microsoft.com/office/word/2012/wordml" xmlns:wpg="http://schemas.microsoft.com/office/word/2010/wordprocessingGroup" xmlns:wpi="http://schemas.microsoft.com/office/word/2010/wordprocessingInk" xmlns:wne="http://schemas.microsoft.com/office/word/2006/wordml" xmlns:wps="http://schemas.microsoft.com/office/word/2010/wordprocessingShape" mc:Ignorable="w14 w15 wp14">
   <w:body>
     <w:p>
       <w:pPr>
@@ -170,17 +170,8 @@
           <w:rFonts w:cs="Calibri"/>
           <w:b/>
         </w:rPr>
-        <w:t xml:space="preserve">Current Document Revision:  </w:t>
+        <w:t>Current Document Revision:  3</w:t>
       </w:r>
-      <w:proofErr w:type="gramStart"/>
-      <w:r>
-        <w:rPr>
-          <w:rFonts w:cs="Calibri"/>
-          <w:b/>
-        </w:rPr>
-        <w:t>3</w:t>
-      </w:r>
-      <w:proofErr w:type="gramEnd"/>
     </w:p>
     <w:p>
       <w:pPr>
@@ -191,7 +182,6 @@
           <w:b/>
         </w:rPr>
       </w:pPr>
-      <w:proofErr w:type="gramStart"/>
       <w:r>
         <w:rPr>
           <w:rFonts w:cs="Calibri"/>
@@ -206,7 +196,6 @@
         </w:rPr>
         <w:t xml:space="preserve"> – Exchange!</w:t>
       </w:r>
-      <w:proofErr w:type="gramEnd"/>
     </w:p>
     <w:p>
       <w:pPr>
@@ -222,49 +211,8 @@
           <w:rFonts w:cs="Calibri"/>
           <w:b/>
         </w:rPr>
-        <w:t xml:space="preserve">Reginald Carey, Jason </w:t>
+        <w:t>Reginald Carey, Jason Dudash, Robert Kibler, Brandon Trexler</w:t>
       </w:r>
-      <w:proofErr w:type="spellStart"/>
-      <w:r>
-        <w:rPr>
-          <w:rFonts w:cs="Calibri"/>
-          <w:b/>
-        </w:rPr>
-        <w:t>Dudash</w:t>
-      </w:r>
-      <w:proofErr w:type="spellEnd"/>
-      <w:r>
-        <w:rPr>
-          <w:rFonts w:cs="Calibri"/>
-          <w:b/>
-        </w:rPr>
-        <w:t xml:space="preserve">, Robert </w:t>
-      </w:r>
-      <w:proofErr w:type="spellStart"/>
-      <w:r>
-        <w:rPr>
-          <w:rFonts w:cs="Calibri"/>
-          <w:b/>
-        </w:rPr>
-        <w:t>Kibler</w:t>
-      </w:r>
-      <w:proofErr w:type="spellEnd"/>
-      <w:r>
-        <w:rPr>
-          <w:rFonts w:cs="Calibri"/>
-          <w:b/>
-        </w:rPr>
-        <w:t xml:space="preserve">, Brandon </w:t>
-      </w:r>
-      <w:proofErr w:type="spellStart"/>
-      <w:r>
-        <w:rPr>
-          <w:rFonts w:cs="Calibri"/>
-          <w:b/>
-        </w:rPr>
-        <w:t>Trexler</w:t>
-      </w:r>
-      <w:proofErr w:type="spellEnd"/>
     </w:p>
     <w:p>
       <w:pPr>
@@ -345,16 +293,7 @@
           <w:rFonts w:cs="Calibri"/>
           <w:b/>
         </w:rPr>
-        <w:t>May 5</w:t>
-      </w:r>
-      <w:bookmarkStart w:id="0" w:name="_GoBack"/>
-      <w:bookmarkEnd w:id="0"/>
-      <w:r>
-        <w:rPr>
-          <w:rFonts w:cs="Calibri"/>
-          <w:b/>
-        </w:rPr>
-        <w:t>, 2016</w:t>
+        <w:t>May 1, 2016</w:t>
       </w:r>
     </w:p>
     <w:p>
@@ -596,17 +535,8 @@
                 <w:rFonts w:cs="Calibri"/>
                 <w:b/>
               </w:rPr>
-              <w:t xml:space="preserve">Jason </w:t>
-            </w:r>
-            <w:proofErr w:type="spellStart"/>
-            <w:r>
-              <w:rPr>
-                <w:rFonts w:cs="Calibri"/>
-                <w:b/>
-              </w:rPr>
-              <w:t>Dudash</w:t>
-            </w:r>
-            <w:proofErr w:type="spellEnd"/>
+              <w:t>Jason Dudash</w:t>
+            </w:r>
           </w:p>
         </w:tc>
       </w:tr>
@@ -717,17 +647,8 @@
                 <w:rFonts w:cs="Calibri"/>
                 <w:b/>
               </w:rPr>
-              <w:t xml:space="preserve">Robert </w:t>
-            </w:r>
-            <w:proofErr w:type="spellStart"/>
-            <w:r>
-              <w:rPr>
-                <w:rFonts w:cs="Calibri"/>
-                <w:b/>
-              </w:rPr>
-              <w:t>Kibler</w:t>
-            </w:r>
-            <w:proofErr w:type="spellEnd"/>
+              <w:t>Robert Kibler</w:t>
+            </w:r>
           </w:p>
         </w:tc>
       </w:tr>
@@ -832,17 +753,8 @@
                 <w:rFonts w:cs="Calibri"/>
                 <w:b/>
               </w:rPr>
-              <w:t xml:space="preserve">Brandon </w:t>
-            </w:r>
-            <w:proofErr w:type="spellStart"/>
-            <w:r>
-              <w:rPr>
-                <w:rFonts w:cs="Calibri"/>
-                <w:b/>
-              </w:rPr>
-              <w:t>Trexler</w:t>
-            </w:r>
-            <w:proofErr w:type="spellEnd"/>
+              <w:t>Brandon Trexler</w:t>
+            </w:r>
           </w:p>
         </w:tc>
       </w:tr>
@@ -931,17 +843,8 @@
                 <w:rFonts w:cs="Calibri"/>
                 <w:b/>
               </w:rPr>
-              <w:t xml:space="preserve">Jason </w:t>
-            </w:r>
-            <w:proofErr w:type="spellStart"/>
-            <w:r>
-              <w:rPr>
-                <w:rFonts w:cs="Calibri"/>
-                <w:b/>
-              </w:rPr>
-              <w:t>Dudash</w:t>
-            </w:r>
-            <w:proofErr w:type="spellEnd"/>
+              <w:t>Jason Dudash</w:t>
+            </w:r>
           </w:p>
         </w:tc>
       </w:tr>
@@ -959,13 +862,6 @@
                 <w:b/>
               </w:rPr>
             </w:pPr>
-            <w:r>
-              <w:rPr>
-                <w:rFonts w:cs="Calibri"/>
-                <w:b/>
-              </w:rPr>
-              <w:t>5</w:t>
-            </w:r>
           </w:p>
         </w:tc>
         <w:tc>
@@ -981,13 +877,6 @@
                 <w:b/>
               </w:rPr>
             </w:pPr>
-            <w:r>
-              <w:rPr>
-                <w:rFonts w:cs="Calibri"/>
-                <w:b/>
-              </w:rPr>
-              <w:t>May 5, 2016</w:t>
-            </w:r>
           </w:p>
         </w:tc>
         <w:tc>
@@ -1003,13 +892,6 @@
                 <w:b/>
               </w:rPr>
             </w:pPr>
-            <w:r>
-              <w:rPr>
-                <w:rFonts w:cs="Calibri"/>
-                <w:b/>
-              </w:rPr>
-              <w:t>Working on remaining test cases</w:t>
-            </w:r>
           </w:p>
         </w:tc>
         <w:tc>
@@ -1025,13 +907,6 @@
                 <w:b/>
               </w:rPr>
             </w:pPr>
-            <w:r>
-              <w:rPr>
-                <w:rFonts w:cs="Calibri"/>
-                <w:b/>
-              </w:rPr>
-              <w:t>Reginald Carey</w:t>
-            </w:r>
           </w:p>
         </w:tc>
       </w:tr>
@@ -1183,15 +1058,7 @@
               <w:t>Verify tha</w:t>
             </w:r>
             <w:r>
-              <w:t xml:space="preserve">t </w:t>
-            </w:r>
-            <w:proofErr w:type="gramStart"/>
-            <w:r>
-              <w:t>prior to</w:t>
-            </w:r>
-            <w:proofErr w:type="gramEnd"/>
-            <w:r>
-              <w:t xml:space="preserve"> displaying the </w:t>
+              <w:t xml:space="preserve">t prior to displaying the </w:t>
             </w:r>
             <w:r>
               <w:t>GUI for the first time that the rates are obtained and cached for later use.</w:t>
@@ -1204,33 +1071,17 @@
           </w:tcPr>
           <w:p>
             <w:r>
-              <w:t xml:space="preserve">Conversion rates for all country codes </w:t>
-            </w:r>
-            <w:proofErr w:type="gramStart"/>
-            <w:r>
-              <w:t>should be obtained and stored on desktop system</w:t>
-            </w:r>
-            <w:proofErr w:type="gramEnd"/>
-            <w:r>
-              <w:t>.</w:t>
-            </w:r>
-          </w:p>
-        </w:tc>
-        <w:tc>
-          <w:tcPr>
-            <w:tcW w:w="1530" w:type="dxa"/>
-          </w:tcPr>
-          <w:p>
-            <w:r>
-              <w:t xml:space="preserve">Data </w:t>
-            </w:r>
-            <w:proofErr w:type="gramStart"/>
-            <w:r>
-              <w:t>was obtained and saved onto my desktop</w:t>
-            </w:r>
-            <w:proofErr w:type="gramEnd"/>
-            <w:r>
-              <w:t>.</w:t>
+              <w:t>Conversion rates for all country codes should be obtained and stored on desktop system.</w:t>
+            </w:r>
+          </w:p>
+        </w:tc>
+        <w:tc>
+          <w:tcPr>
+            <w:tcW w:w="1530" w:type="dxa"/>
+          </w:tcPr>
+          <w:p>
+            <w:r>
+              <w:t>Data was obtained and saved onto my desktop.</w:t>
             </w:r>
           </w:p>
         </w:tc>
@@ -1275,15 +1126,7 @@
               <w:t xml:space="preserve">From Exchange GUI </w:t>
             </w:r>
             <w:r>
-              <w:t xml:space="preserve">click on From currency code drop down and verify that From list of currency codes </w:t>
-            </w:r>
-            <w:proofErr w:type="gramStart"/>
-            <w:r>
-              <w:t>have been obtained and displayed</w:t>
-            </w:r>
-            <w:proofErr w:type="gramEnd"/>
-            <w:r>
-              <w:t>.</w:t>
+              <w:t>click on From currency code drop down and verify that From list of currency codes have been obtained and displayed.</w:t>
             </w:r>
           </w:p>
         </w:tc>
@@ -1303,15 +1146,7 @@
           </w:tcPr>
           <w:p>
             <w:r>
-              <w:t xml:space="preserve">Drop down list had the list of </w:t>
-            </w:r>
-            <w:proofErr w:type="spellStart"/>
-            <w:r>
-              <w:t>curreny</w:t>
-            </w:r>
-            <w:proofErr w:type="spellEnd"/>
-            <w:r>
-              <w:t xml:space="preserve"> codes.</w:t>
+              <w:t>Drop down list had the list of curreny codes.</w:t>
             </w:r>
           </w:p>
         </w:tc>
@@ -1356,15 +1191,7 @@
           </w:tcPr>
           <w:p>
             <w:r>
-              <w:t xml:space="preserve">From Exchange GUI click on To currency code drop down and verify that To list of currency codes </w:t>
-            </w:r>
-            <w:proofErr w:type="gramStart"/>
-            <w:r>
-              <w:t>have been obtained and displayed</w:t>
-            </w:r>
-            <w:proofErr w:type="gramEnd"/>
-            <w:r>
-              <w:t>.</w:t>
+              <w:t>From Exchange GUI click on To currency code drop down and verify that To list of currency codes have been obtained and displayed.</w:t>
             </w:r>
           </w:p>
         </w:tc>
@@ -1498,25 +1325,23 @@
           </w:tcPr>
           <w:p>
             <w:r>
-              <w:t xml:space="preserve">Converted amount </w:t>
-            </w:r>
-            <w:proofErr w:type="gramStart"/>
-            <w:r>
-              <w:t>should be displayed</w:t>
-            </w:r>
-            <w:proofErr w:type="gramEnd"/>
-            <w:r>
-              <w:t>.</w:t>
-            </w:r>
-          </w:p>
-        </w:tc>
-        <w:tc>
-          <w:tcPr>
-            <w:tcW w:w="1530" w:type="dxa"/>
-          </w:tcPr>
-          <w:p>
-            <w:r>
-              <w:t>Choose USD and EUR and entered amount of 10.50 and 9.16 was returned</w:t>
+              <w:t>Converted amount should be displayed.</w:t>
+            </w:r>
+          </w:p>
+        </w:tc>
+        <w:tc>
+          <w:tcPr>
+            <w:tcW w:w="1530" w:type="dxa"/>
+          </w:tcPr>
+          <w:p>
+            <w:r>
+              <w:t xml:space="preserve">Choose USD and EUR and </w:t>
+            </w:r>
+            <w:r>
+              <w:t>entered amount of 10.50 and 9.16</w:t>
+            </w:r>
+            <w:r>
+              <w:t xml:space="preserve"> was returned</w:t>
             </w:r>
           </w:p>
         </w:tc>
@@ -1568,37 +1393,21 @@
           </w:tcPr>
           <w:p>
             <w:r>
-              <w:t xml:space="preserve">The source and age of data used </w:t>
-            </w:r>
-            <w:proofErr w:type="gramStart"/>
-            <w:r>
-              <w:t>is displayed</w:t>
-            </w:r>
-            <w:proofErr w:type="gramEnd"/>
-            <w:r>
-              <w:t>.</w:t>
-            </w:r>
-          </w:p>
-        </w:tc>
-        <w:tc>
-          <w:tcPr>
-            <w:tcW w:w="1530" w:type="dxa"/>
-          </w:tcPr>
-          <w:p>
-            <w:r>
-              <w:t>All data is originally from Yahoo. Age of data is displayed</w:t>
-            </w:r>
-          </w:p>
+              <w:t>The source and age of data used is displayed.</w:t>
+            </w:r>
+          </w:p>
+        </w:tc>
+        <w:tc>
+          <w:tcPr>
+            <w:tcW w:w="1530" w:type="dxa"/>
+          </w:tcPr>
+          <w:p/>
         </w:tc>
         <w:tc>
           <w:tcPr>
             <w:tcW w:w="1075" w:type="dxa"/>
           </w:tcPr>
-          <w:p>
-            <w:r>
-              <w:t>Pass</w:t>
-            </w:r>
-          </w:p>
+          <w:p/>
         </w:tc>
       </w:tr>
       <w:tr>
@@ -1650,16 +1459,11 @@
             </w:r>
             <w:r>
               <w:lastRenderedPageBreak/>
-              <w:t xml:space="preserve">conversion rate </w:t>
-            </w:r>
-            <w:proofErr w:type="gramStart"/>
-            <w:r>
-              <w:t>should be display</w:t>
+              <w:t>conversion rate should be display</w:t>
             </w:r>
             <w:r>
               <w:t>ed</w:t>
             </w:r>
-            <w:proofErr w:type="gramEnd"/>
             <w:r>
               <w:t>.  Determine accuracy of the converted amount displayed.</w:t>
             </w:r>
@@ -1676,15 +1480,7 @@
             </w:r>
             <w:r>
               <w:lastRenderedPageBreak/>
-              <w:t xml:space="preserve">rate </w:t>
-            </w:r>
-            <w:proofErr w:type="gramStart"/>
-            <w:r>
-              <w:t>is displayed</w:t>
-            </w:r>
-            <w:proofErr w:type="gramEnd"/>
-            <w:r>
-              <w:t>.  Compared results to result from Google currency exchange.</w:t>
+              <w:t>rate is displayed.  Compared results to result from Google currency exchange.</w:t>
             </w:r>
           </w:p>
         </w:tc>
@@ -1738,39 +1534,23 @@
           </w:tcPr>
           <w:p>
             <w:r>
-              <w:t xml:space="preserve">A converted amount </w:t>
-            </w:r>
-            <w:proofErr w:type="gramStart"/>
-            <w:r>
-              <w:t xml:space="preserve">should </w:t>
+              <w:t xml:space="preserve">A converted amount should </w:t>
             </w:r>
             <w:r>
               <w:t xml:space="preserve">be </w:t>
             </w:r>
             <w:r>
-              <w:t>displayed</w:t>
-            </w:r>
-            <w:proofErr w:type="gramEnd"/>
-            <w:r>
-              <w:t xml:space="preserve"> for each number entered.</w:t>
-            </w:r>
-          </w:p>
-        </w:tc>
-        <w:tc>
-          <w:tcPr>
-            <w:tcW w:w="1530" w:type="dxa"/>
-          </w:tcPr>
-          <w:p>
-            <w:r>
-              <w:t xml:space="preserve">A converted amount </w:t>
-            </w:r>
-            <w:proofErr w:type="gramStart"/>
-            <w:r>
-              <w:t>was displayed</w:t>
-            </w:r>
-            <w:proofErr w:type="gramEnd"/>
-            <w:r>
-              <w:t xml:space="preserve"> for each number entered.</w:t>
+              <w:t>displayed for each number entered.</w:t>
+            </w:r>
+          </w:p>
+        </w:tc>
+        <w:tc>
+          <w:tcPr>
+            <w:tcW w:w="1530" w:type="dxa"/>
+          </w:tcPr>
+          <w:p>
+            <w:r>
+              <w:t>A converted amount was displayed for each number entered.</w:t>
             </w:r>
           </w:p>
         </w:tc>
@@ -1841,20 +1621,7 @@
           </w:tcPr>
           <w:p>
             <w:r>
-              <w:t xml:space="preserve">Turned off </w:t>
-            </w:r>
-            <w:proofErr w:type="spellStart"/>
-            <w:proofErr w:type="gramStart"/>
-            <w:r>
-              <w:t>WiFi</w:t>
-            </w:r>
-            <w:proofErr w:type="spellEnd"/>
-            <w:r>
-              <w:t xml:space="preserve"> and entered 11</w:t>
-            </w:r>
-            <w:proofErr w:type="gramEnd"/>
-            <w:r>
-              <w:t xml:space="preserve"> and converted rate displayed.</w:t>
+              <w:t>Turned off WiFi and entered 11 and converted rate displayed.</w:t>
             </w:r>
           </w:p>
         </w:tc>
@@ -1919,7 +1686,7 @@
           </w:tcPr>
           <w:p>
             <w:r>
-              <w:t>The application displays a warning for no internet. Displays error for no DB. Exits cleanly</w:t>
+              <w:t>The application blew up</w:t>
             </w:r>
           </w:p>
         </w:tc>
@@ -1929,7 +1696,7 @@
           </w:tcPr>
           <w:p>
             <w:r>
-              <w:t>Pass</w:t>
+              <w:t>Fail</w:t>
             </w:r>
           </w:p>
         </w:tc>
@@ -1974,15 +1741,7 @@
           </w:tcPr>
           <w:p>
             <w:r>
-              <w:t xml:space="preserve">User </w:t>
-            </w:r>
-            <w:proofErr w:type="gramStart"/>
-            <w:r>
-              <w:t>should not be allowed</w:t>
-            </w:r>
-            <w:proofErr w:type="gramEnd"/>
-            <w:r>
-              <w:t xml:space="preserve"> to access the amount field.</w:t>
+              <w:t>User should not be allowed to access the amount field.</w:t>
             </w:r>
           </w:p>
         </w:tc>
@@ -2047,33 +1806,17 @@
           </w:tcPr>
           <w:p>
             <w:r>
-              <w:t xml:space="preserve">As digits are </w:t>
-            </w:r>
-            <w:proofErr w:type="gramStart"/>
-            <w:r>
-              <w:t>added</w:t>
-            </w:r>
-            <w:proofErr w:type="gramEnd"/>
-            <w:r>
-              <w:t xml:space="preserve"> the currency amount will change.</w:t>
-            </w:r>
-          </w:p>
-        </w:tc>
-        <w:tc>
-          <w:tcPr>
-            <w:tcW w:w="1530" w:type="dxa"/>
-          </w:tcPr>
-          <w:p>
-            <w:r>
-              <w:t xml:space="preserve">Entered 10 and saw </w:t>
-            </w:r>
-            <w:proofErr w:type="spellStart"/>
-            <w:r>
-              <w:t>covereted</w:t>
-            </w:r>
-            <w:proofErr w:type="spellEnd"/>
-            <w:r>
-              <w:t xml:space="preserve"> amount for each digit.</w:t>
+              <w:t>As digits are added the currency amount will change.</w:t>
+            </w:r>
+          </w:p>
+        </w:tc>
+        <w:tc>
+          <w:tcPr>
+            <w:tcW w:w="1530" w:type="dxa"/>
+          </w:tcPr>
+          <w:p>
+            <w:r>
+              <w:t>Entered 10 and saw covereted amount for each digit.</w:t>
             </w:r>
           </w:p>
         </w:tc>
@@ -2213,14 +1956,11 @@
           <w:p>
             <w:r>
               <w:lastRenderedPageBreak/>
-              <w:t>The input field</w:t>
-            </w:r>
-            <w:r>
-              <w:t xml:space="preserve"> </w:t>
+              <w:t xml:space="preserve">The input field </w:t>
             </w:r>
             <w:r>
               <w:lastRenderedPageBreak/>
-              <w:t>does not allow decimal to be entered</w:t>
+              <w:t>allowed decimals and decimals are displayed.</w:t>
             </w:r>
           </w:p>
         </w:tc>
@@ -2231,7 +1971,7 @@
           <w:p>
             <w:r>
               <w:lastRenderedPageBreak/>
-              <w:t>Pass</w:t>
+              <w:t>Fail</w:t>
             </w:r>
           </w:p>
         </w:tc>
@@ -2284,7 +2024,7 @@
           </w:tcPr>
           <w:p>
             <w:r>
-              <w:t>Only two decimal digits are allowed</w:t>
+              <w:t>A thrid decimal was allowed.</w:t>
             </w:r>
           </w:p>
         </w:tc>
@@ -2294,7 +2034,7 @@
           </w:tcPr>
           <w:p>
             <w:r>
-              <w:t>Pass</w:t>
+              <w:t>Fail</w:t>
             </w:r>
           </w:p>
         </w:tc>
@@ -2334,63 +2074,34 @@
           </w:tcPr>
           <w:p>
             <w:r>
-              <w:t xml:space="preserve">Turn off the internet to the PC. Change all the rates in the </w:t>
-            </w:r>
-            <w:proofErr w:type="spellStart"/>
-            <w:r>
-              <w:t>ExchangeRateDB</w:t>
-            </w:r>
-            <w:proofErr w:type="spellEnd"/>
-            <w:r>
-              <w:t xml:space="preserve"> to 24+ hours old. From Exchange GUI select a From and a To currency code and enter the amount 10.50 to be converted.</w:t>
-            </w:r>
-          </w:p>
-        </w:tc>
-        <w:tc>
-          <w:tcPr>
-            <w:tcW w:w="1530" w:type="dxa"/>
-          </w:tcPr>
-          <w:p>
-            <w:r>
-              <w:t xml:space="preserve">The database will complete the conversion without internet access but the GUI will warn the user that the data is inaccurate and </w:t>
-            </w:r>
-            <w:proofErr w:type="gramStart"/>
-            <w:r>
-              <w:t>should not be used</w:t>
-            </w:r>
-            <w:proofErr w:type="gramEnd"/>
-            <w:r>
-              <w:t>.</w:t>
-            </w:r>
-          </w:p>
-        </w:tc>
-        <w:tc>
-          <w:tcPr>
-            <w:tcW w:w="1530" w:type="dxa"/>
-          </w:tcPr>
-          <w:p>
-            <w:r>
-              <w:t xml:space="preserve">GUI provides a warning that the data provided is older than 24 hours.  Conversion using existing data </w:t>
-            </w:r>
-            <w:proofErr w:type="gramStart"/>
-            <w:r>
-              <w:t>is provided</w:t>
-            </w:r>
-            <w:proofErr w:type="gramEnd"/>
-            <w:r>
-              <w:t>.</w:t>
-            </w:r>
+              <w:t>Turn off the internet to the PC. Change all the rates in the ExchangeRateDB to 24+ hours old. From Exchange GUI select a From and a To currency code and enter the amount 10.50 to be converted.</w:t>
+            </w:r>
+          </w:p>
+        </w:tc>
+        <w:tc>
+          <w:tcPr>
+            <w:tcW w:w="1530" w:type="dxa"/>
+          </w:tcPr>
+          <w:p>
+            <w:r>
+              <w:t>The database will complete the conversion without internet access but the GUI will warn the user that the data is inaccurate and should not be used.</w:t>
+            </w:r>
+          </w:p>
+        </w:tc>
+        <w:tc>
+          <w:tcPr>
+            <w:tcW w:w="1530" w:type="dxa"/>
+          </w:tcPr>
+          <w:p>
+            <w:bookmarkStart w:id="0" w:name="_GoBack"/>
+            <w:bookmarkEnd w:id="0"/>
           </w:p>
         </w:tc>
         <w:tc>
           <w:tcPr>
             <w:tcW w:w="1075" w:type="dxa"/>
           </w:tcPr>
-          <w:p>
-            <w:r>
-              <w:t>Pass</w:t>
-            </w:r>
-          </w:p>
+          <w:p/>
         </w:tc>
       </w:tr>
     </w:tbl>
@@ -2406,7 +2117,7 @@
 </file>
 
 <file path=word/numbering.xml><?xml version="1.0" encoding="utf-8"?>
-<w:numbering xmlns:wpc="http://schemas.microsoft.com/office/word/2010/wordprocessingCanvas" xmlns:mo="http://schemas.microsoft.com/office/mac/office/2008/main" xmlns:mc="http://schemas.openxmlformats.org/markup-compatibility/2006" xmlns:mv="urn:schemas-microsoft-com:mac:vml" xmlns:o="urn:schemas-microsoft-com:office:office" xmlns:r="http://schemas.openxmlformats.org/officeDocument/2006/relationships" xmlns:m="http://schemas.openxmlformats.org/officeDocument/2006/math" xmlns:v="urn:schemas-microsoft-com:vml" xmlns:wp14="http://schemas.microsoft.com/office/word/2010/wordprocessingDrawing" xmlns:wp="http://schemas.openxmlformats.org/drawingml/2006/wordprocessingDrawing" xmlns:w10="urn:schemas-microsoft-com:office:word" xmlns:w="http://schemas.openxmlformats.org/wordprocessingml/2006/main" xmlns:w14="http://schemas.microsoft.com/office/word/2010/wordml" xmlns:wpg="http://schemas.microsoft.com/office/word/2010/wordprocessingGroup" xmlns:wpi="http://schemas.microsoft.com/office/word/2010/wordprocessingInk" xmlns:wne="http://schemas.microsoft.com/office/word/2006/wordml" xmlns:wps="http://schemas.microsoft.com/office/word/2010/wordprocessingShape" mc:Ignorable="w14 wp14">
+<w:numbering xmlns:wpc="http://schemas.microsoft.com/office/word/2010/wordprocessingCanvas" xmlns:mo="http://schemas.microsoft.com/office/mac/office/2008/main" xmlns:mc="http://schemas.openxmlformats.org/markup-compatibility/2006" xmlns:mv="urn:schemas-microsoft-com:mac:vml" xmlns:o="urn:schemas-microsoft-com:office:office" xmlns:r="http://schemas.openxmlformats.org/officeDocument/2006/relationships" xmlns:m="http://schemas.openxmlformats.org/officeDocument/2006/math" xmlns:v="urn:schemas-microsoft-com:vml" xmlns:wp14="http://schemas.microsoft.com/office/word/2010/wordprocessingDrawing" xmlns:wp="http://schemas.openxmlformats.org/drawingml/2006/wordprocessingDrawing" xmlns:w10="urn:schemas-microsoft-com:office:word" xmlns:w="http://schemas.openxmlformats.org/wordprocessingml/2006/main" xmlns:w14="http://schemas.microsoft.com/office/word/2010/wordml" xmlns:w15="http://schemas.microsoft.com/office/word/2012/wordml" xmlns:wpg="http://schemas.microsoft.com/office/word/2010/wordprocessingGroup" xmlns:wpi="http://schemas.microsoft.com/office/word/2010/wordprocessingInk" xmlns:wne="http://schemas.microsoft.com/office/word/2006/wordml" xmlns:wps="http://schemas.microsoft.com/office/word/2010/wordprocessingShape" mc:Ignorable="w14 w15 wp14">
   <w:abstractNum w:abstractNumId="0">
     <w:nsid w:val="22DD25DE"/>
     <w:multiLevelType w:val="hybridMultilevel"/>
@@ -2500,7 +2211,7 @@
 </file>
 
 <file path=word/styles.xml><?xml version="1.0" encoding="utf-8"?>
-<w:styles xmlns:mc="http://schemas.openxmlformats.org/markup-compatibility/2006" xmlns:r="http://schemas.openxmlformats.org/officeDocument/2006/relationships" xmlns:w="http://schemas.openxmlformats.org/wordprocessingml/2006/main" xmlns:w14="http://schemas.microsoft.com/office/word/2010/wordml" mc:Ignorable="w14">
+<w:styles xmlns:mc="http://schemas.openxmlformats.org/markup-compatibility/2006" xmlns:r="http://schemas.openxmlformats.org/officeDocument/2006/relationships" xmlns:w="http://schemas.openxmlformats.org/wordprocessingml/2006/main" xmlns:w14="http://schemas.microsoft.com/office/word/2010/wordml" xmlns:w15="http://schemas.microsoft.com/office/word/2012/wordml" mc:Ignorable="w14 w15">
   <w:docDefaults>
     <w:rPrDefault>
       <w:rPr>
@@ -2516,506 +2227,387 @@
       </w:pPr>
     </w:pPrDefault>
   </w:docDefaults>
-  <w:latentStyles w:defLockedState="0" w:defUIPriority="99" w:defSemiHidden="1" w:defUnhideWhenUsed="1" w:defQFormat="0" w:count="276">
-    <w:lsdException w:name="Normal" w:semiHidden="0" w:uiPriority="0" w:unhideWhenUsed="0" w:qFormat="1"/>
-    <w:lsdException w:name="heading 1" w:semiHidden="0" w:uiPriority="9" w:unhideWhenUsed="0" w:qFormat="1"/>
-    <w:lsdException w:name="heading 2" w:uiPriority="9" w:qFormat="1"/>
-    <w:lsdException w:name="heading 3" w:uiPriority="9" w:qFormat="1"/>
-    <w:lsdException w:name="heading 4" w:uiPriority="9" w:qFormat="1"/>
-    <w:lsdException w:name="heading 5" w:uiPriority="9" w:qFormat="1"/>
-    <w:lsdException w:name="heading 6" w:uiPriority="9" w:qFormat="1"/>
-    <w:lsdException w:name="heading 7" w:uiPriority="9" w:qFormat="1"/>
-    <w:lsdException w:name="heading 8" w:uiPriority="9" w:qFormat="1"/>
-    <w:lsdException w:name="heading 9" w:uiPriority="9" w:qFormat="1"/>
-    <w:lsdException w:name="toc 1" w:uiPriority="39"/>
-    <w:lsdException w:name="toc 2" w:uiPriority="39"/>
-    <w:lsdException w:name="toc 3" w:uiPriority="39"/>
-    <w:lsdException w:name="toc 4" w:uiPriority="39"/>
-    <w:lsdException w:name="toc 5" w:uiPriority="39"/>
-    <w:lsdException w:name="toc 6" w:uiPriority="39"/>
-    <w:lsdException w:name="toc 7" w:uiPriority="39"/>
-    <w:lsdException w:name="toc 8" w:uiPriority="39"/>
-    <w:lsdException w:name="toc 9" w:uiPriority="39"/>
-    <w:lsdException w:name="caption" w:uiPriority="35" w:qFormat="1"/>
-    <w:lsdException w:name="Title" w:semiHidden="0" w:uiPriority="10" w:unhideWhenUsed="0" w:qFormat="1"/>
-    <w:lsdException w:name="Default Paragraph Font" w:uiPriority="1"/>
-    <w:lsdException w:name="Subtitle" w:semiHidden="0" w:uiPriority="11" w:unhideWhenUsed="0" w:qFormat="1"/>
-    <w:lsdException w:name="Strong" w:semiHidden="0" w:uiPriority="22" w:unhideWhenUsed="0" w:qFormat="1"/>
-    <w:lsdException w:name="Emphasis" w:semiHidden="0" w:uiPriority="20" w:unhideWhenUsed="0" w:qFormat="1"/>
-    <w:lsdException w:name="Table Grid" w:semiHidden="0" w:uiPriority="39" w:unhideWhenUsed="0"/>
-    <w:lsdException w:name="Placeholder Text" w:unhideWhenUsed="0"/>
-    <w:lsdException w:name="No Spacing" w:semiHidden="0" w:uiPriority="1" w:unhideWhenUsed="0" w:qFormat="1"/>
-    <w:lsdException w:name="Light Shading" w:semiHidden="0" w:uiPriority="60" w:unhideWhenUsed="0"/>
-    <w:lsdException w:name="Light List" w:semiHidden="0" w:uiPriority="61" w:unhideWhenUsed="0"/>
-    <w:lsdException w:name="Light Grid" w:semiHidden="0" w:uiPriority="62" w:unhideWhenUsed="0"/>
-    <w:lsdException w:name="Medium Shading 1" w:semiHidden="0" w:uiPriority="63" w:unhideWhenUsed="0"/>
-    <w:lsdException w:name="Medium Shading 2" w:semiHidden="0" w:uiPriority="64" w:unhideWhenUsed="0"/>
-    <w:lsdException w:name="Medium List 1" w:semiHidden="0" w:uiPriority="65" w:unhideWhenUsed="0"/>
-    <w:lsdException w:name="Medium List 2" w:semiHidden="0" w:uiPriority="66" w:unhideWhenUsed="0"/>
-    <w:lsdException w:name="Medium Grid 1" w:semiHidden="0" w:uiPriority="67" w:unhideWhenUsed="0"/>
-    <w:lsdException w:name="Medium Grid 2" w:semiHidden="0" w:uiPriority="68" w:unhideWhenUsed="0"/>
-    <w:lsdException w:name="Medium Grid 3" w:semiHidden="0" w:uiPriority="69" w:unhideWhenUsed="0"/>
-    <w:lsdException w:name="Dark List" w:semiHidden="0" w:uiPriority="70" w:unhideWhenUsed="0"/>
-    <w:lsdException w:name="Colorful Shading" w:semiHidden="0" w:uiPriority="71" w:unhideWhenUsed="0"/>
-    <w:lsdException w:name="Colorful List" w:semiHidden="0" w:uiPriority="72" w:unhideWhenUsed="0"/>
-    <w:lsdException w:name="Colorful Grid" w:semiHidden="0" w:uiPriority="73" w:unhideWhenUsed="0"/>
-    <w:lsdException w:name="Light Shading Accent 1" w:semiHidden="0" w:uiPriority="60" w:unhideWhenUsed="0"/>
-    <w:lsdException w:name="Light List Accent 1" w:semiHidden="0" w:uiPriority="61" w:unhideWhenUsed="0"/>
-    <w:lsdException w:name="Light Grid Accent 1" w:semiHidden="0" w:uiPriority="62" w:unhideWhenUsed="0"/>
-    <w:lsdException w:name="Medium Shading 1 Accent 1" w:semiHidden="0" w:uiPriority="63" w:unhideWhenUsed="0"/>
-    <w:lsdException w:name="Medium Shading 2 Accent 1" w:semiHidden="0" w:uiPriority="64" w:unhideWhenUsed="0"/>
-    <w:lsdException w:name="Medium List 1 Accent 1" w:semiHidden="0" w:uiPriority="65" w:unhideWhenUsed="0"/>
-    <w:lsdException w:name="Revision" w:unhideWhenUsed="0"/>
-    <w:lsdException w:name="List Paragraph" w:semiHidden="0" w:uiPriority="34" w:unhideWhenUsed="0" w:qFormat="1"/>
-    <w:lsdException w:name="Quote" w:semiHidden="0" w:uiPriority="29" w:unhideWhenUsed="0" w:qFormat="1"/>
-    <w:lsdException w:name="Intense Quote" w:semiHidden="0" w:uiPriority="30" w:unhideWhenUsed="0" w:qFormat="1"/>
-    <w:lsdException w:name="Medium List 2 Accent 1" w:semiHidden="0" w:uiPriority="66" w:unhideWhenUsed="0"/>
-    <w:lsdException w:name="Medium Grid 1 Accent 1" w:semiHidden="0" w:uiPriority="67" w:unhideWhenUsed="0"/>
-    <w:lsdException w:name="Medium Grid 2 Accent 1" w:semiHidden="0" w:uiPriority="68" w:unhideWhenUsed="0"/>
-    <w:lsdException w:name="Medium Grid 3 Accent 1" w:semiHidden="0" w:uiPriority="69" w:unhideWhenUsed="0"/>
-    <w:lsdException w:name="Dark List Accent 1" w:semiHidden="0" w:uiPriority="70" w:unhideWhenUsed="0"/>
-    <w:lsdException w:name="Colorful Shading Accent 1" w:semiHidden="0" w:uiPriority="71" w:unhideWhenUsed="0"/>
-    <w:lsdException w:name="Colorful List Accent 1" w:semiHidden="0" w:uiPriority="72" w:unhideWhenUsed="0"/>
-    <w:lsdException w:name="Colorful Grid Accent 1" w:semiHidden="0" w:uiPriority="73" w:unhideWhenUsed="0"/>
-    <w:lsdException w:name="Light Shading Accent 2" w:semiHidden="0" w:uiPriority="60" w:unhideWhenUsed="0"/>
-    <w:lsdException w:name="Light List Accent 2" w:semiHidden="0" w:uiPriority="61" w:unhideWhenUsed="0"/>
-    <w:lsdException w:name="Light Grid Accent 2" w:semiHidden="0" w:uiPriority="62" w:unhideWhenUsed="0"/>
-    <w:lsdException w:name="Medium Shading 1 Accent 2" w:semiHidden="0" w:uiPriority="63" w:unhideWhenUsed="0"/>
-    <w:lsdException w:name="Medium Shading 2 Accent 2" w:semiHidden="0" w:uiPriority="64" w:unhideWhenUsed="0"/>
-    <w:lsdException w:name="Medium List 1 Accent 2" w:semiHidden="0" w:uiPriority="65" w:unhideWhenUsed="0"/>
-    <w:lsdException w:name="Medium List 2 Accent 2" w:semiHidden="0" w:uiPriority="66" w:unhideWhenUsed="0"/>
-    <w:lsdException w:name="Medium Grid 1 Accent 2" w:semiHidden="0" w:uiPriority="67" w:unhideWhenUsed="0"/>
-    <w:lsdException w:name="Medium Grid 2 Accent 2" w:semiHidden="0" w:uiPriority="68" w:unhideWhenUsed="0"/>
-    <w:lsdException w:name="Medium Grid 3 Accent 2" w:semiHidden="0" w:uiPriority="69" w:unhideWhenUsed="0"/>
-    <w:lsdException w:name="Dark List Accent 2" w:semiHidden="0" w:uiPriority="70" w:unhideWhenUsed="0"/>
-    <w:lsdException w:name="Colorful Shading Accent 2" w:semiHidden="0" w:uiPriority="71" w:unhideWhenUsed="0"/>
-    <w:lsdException w:name="Colorful List Accent 2" w:semiHidden="0" w:uiPriority="72" w:unhideWhenUsed="0"/>
-    <w:lsdException w:name="Colorful Grid Accent 2" w:semiHidden="0" w:uiPriority="73" w:unhideWhenUsed="0"/>
-    <w:lsdException w:name="Light Shading Accent 3" w:semiHidden="0" w:uiPriority="60" w:unhideWhenUsed="0"/>
-    <w:lsdException w:name="Light List Accent 3" w:semiHidden="0" w:uiPriority="61" w:unhideWhenUsed="0"/>
-    <w:lsdException w:name="Light Grid Accent 3" w:semiHidden="0" w:uiPriority="62" w:unhideWhenUsed="0"/>
-    <w:lsdException w:name="Medium Shading 1 Accent 3" w:semiHidden="0" w:uiPriority="63" w:unhideWhenUsed="0"/>
-    <w:lsdException w:name="Medium Shading 2 Accent 3" w:semiHidden="0" w:uiPriority="64" w:unhideWhenUsed="0"/>
-    <w:lsdException w:name="Medium List 1 Accent 3" w:semiHidden="0" w:uiPriority="65" w:unhideWhenUsed="0"/>
-    <w:lsdException w:name="Medium List 2 Accent 3" w:semiHidden="0" w:uiPriority="66" w:unhideWhenUsed="0"/>
-    <w:lsdException w:name="Medium Grid 1 Accent 3" w:semiHidden="0" w:uiPriority="67" w:unhideWhenUsed="0"/>
-    <w:lsdException w:name="Medium Grid 2 Accent 3" w:semiHidden="0" w:uiPriority="68" w:unhideWhenUsed="0"/>
-    <w:lsdException w:name="Medium Grid 3 Accent 3" w:semiHidden="0" w:uiPriority="69" w:unhideWhenUsed="0"/>
-    <w:lsdException w:name="Dark List Accent 3" w:semiHidden="0" w:uiPriority="70" w:unhideWhenUsed="0"/>
-    <w:lsdException w:name="Colorful Shading Accent 3" w:semiHidden="0" w:uiPriority="71" w:unhideWhenUsed="0"/>
-    <w:lsdException w:name="Colorful List Accent 3" w:semiHidden="0" w:uiPriority="72" w:unhideWhenUsed="0"/>
-    <w:lsdException w:name="Colorful Grid Accent 3" w:semiHidden="0" w:uiPriority="73" w:unhideWhenUsed="0"/>
-    <w:lsdException w:name="Light Shading Accent 4" w:semiHidden="0" w:uiPriority="60" w:unhideWhenUsed="0"/>
-    <w:lsdException w:name="Light List Accent 4" w:semiHidden="0" w:uiPriority="61" w:unhideWhenUsed="0"/>
-    <w:lsdException w:name="Light Grid Accent 4" w:semiHidden="0" w:uiPriority="62" w:unhideWhenUsed="0"/>
-    <w:lsdException w:name="Medium Shading 1 Accent 4" w:semiHidden="0" w:uiPriority="63" w:unhideWhenUsed="0"/>
-    <w:lsdException w:name="Medium Shading 2 Accent 4" w:semiHidden="0" w:uiPriority="64" w:unhideWhenUsed="0"/>
-    <w:lsdException w:name="Medium List 1 Accent 4" w:semiHidden="0" w:uiPriority="65" w:unhideWhenUsed="0"/>
-    <w:lsdException w:name="Medium List 2 Accent 4" w:semiHidden="0" w:uiPriority="66" w:unhideWhenUsed="0"/>
-    <w:lsdException w:name="Medium Grid 1 Accent 4" w:semiHidden="0" w:uiPriority="67" w:unhideWhenUsed="0"/>
-    <w:lsdException w:name="Medium Grid 2 Accent 4" w:semiHidden="0" w:uiPriority="68" w:unhideWhenUsed="0"/>
-    <w:lsdException w:name="Medium Grid 3 Accent 4" w:semiHidden="0" w:uiPriority="69" w:unhideWhenUsed="0"/>
-    <w:lsdException w:name="Dark List Accent 4" w:semiHidden="0" w:uiPriority="70" w:unhideWhenUsed="0"/>
-    <w:lsdException w:name="Colorful Shading Accent 4" w:semiHidden="0" w:uiPriority="71" w:unhideWhenUsed="0"/>
-    <w:lsdException w:name="Colorful List Accent 4" w:semiHidden="0" w:uiPriority="72" w:unhideWhenUsed="0"/>
-    <w:lsdException w:name="Colorful Grid Accent 4" w:semiHidden="0" w:uiPriority="73" w:unhideWhenUsed="0"/>
-    <w:lsdException w:name="Light Shading Accent 5" w:semiHidden="0" w:uiPriority="60" w:unhideWhenUsed="0"/>
-    <w:lsdException w:name="Light List Accent 5" w:semiHidden="0" w:uiPriority="61" w:unhideWhenUsed="0"/>
-    <w:lsdException w:name="Light Grid Accent 5" w:semiHidden="0" w:uiPriority="62" w:unhideWhenUsed="0"/>
-    <w:lsdException w:name="Medium Shading 1 Accent 5" w:semiHidden="0" w:uiPriority="63" w:unhideWhenUsed="0"/>
-    <w:lsdException w:name="Medium Shading 2 Accent 5" w:semiHidden="0" w:uiPriority="64" w:unhideWhenUsed="0"/>
-    <w:lsdException w:name="Medium List 1 Accent 5" w:semiHidden="0" w:uiPriority="65" w:unhideWhenUsed="0"/>
-    <w:lsdException w:name="Medium List 2 Accent 5" w:semiHidden="0" w:uiPriority="66" w:unhideWhenUsed="0"/>
-    <w:lsdException w:name="Medium Grid 1 Accent 5" w:semiHidden="0" w:uiPriority="67" w:unhideWhenUsed="0"/>
-    <w:lsdException w:name="Medium Grid 2 Accent 5" w:semiHidden="0" w:uiPriority="68" w:unhideWhenUsed="0"/>
-    <w:lsdException w:name="Medium Grid 3 Accent 5" w:semiHidden="0" w:uiPriority="69" w:unhideWhenUsed="0"/>
-    <w:lsdException w:name="Dark List Accent 5" w:semiHidden="0" w:uiPriority="70" w:unhideWhenUsed="0"/>
-    <w:lsdException w:name="Colorful Shading Accent 5" w:semiHidden="0" w:uiPriority="71" w:unhideWhenUsed="0"/>
-    <w:lsdException w:name="Colorful List Accent 5" w:semiHidden="0" w:uiPriority="72" w:unhideWhenUsed="0"/>
-    <w:lsdException w:name="Colorful Grid Accent 5" w:semiHidden="0" w:uiPriority="73" w:unhideWhenUsed="0"/>
-    <w:lsdException w:name="Light Shading Accent 6" w:semiHidden="0" w:uiPriority="60" w:unhideWhenUsed="0"/>
-    <w:lsdException w:name="Light List Accent 6" w:semiHidden="0" w:uiPriority="61" w:unhideWhenUsed="0"/>
-    <w:lsdException w:name="Light Grid Accent 6" w:semiHidden="0" w:uiPriority="62" w:unhideWhenUsed="0"/>
-    <w:lsdException w:name="Medium Shading 1 Accent 6" w:semiHidden="0" w:uiPriority="63" w:unhideWhenUsed="0"/>
-    <w:lsdException w:name="Medium Shading 2 Accent 6" w:semiHidden="0" w:uiPriority="64" w:unhideWhenUsed="0"/>
-    <w:lsdException w:name="Medium List 1 Accent 6" w:semiHidden="0" w:uiPriority="65" w:unhideWhenUsed="0"/>
-    <w:lsdException w:name="Medium List 2 Accent 6" w:semiHidden="0" w:uiPriority="66" w:unhideWhenUsed="0"/>
-    <w:lsdException w:name="Medium Grid 1 Accent 6" w:semiHidden="0" w:uiPriority="67" w:unhideWhenUsed="0"/>
-    <w:lsdException w:name="Medium Grid 2 Accent 6" w:semiHidden="0" w:uiPriority="68" w:unhideWhenUsed="0"/>
-    <w:lsdException w:name="Medium Grid 3 Accent 6" w:semiHidden="0" w:uiPriority="69" w:unhideWhenUsed="0"/>
-    <w:lsdException w:name="Dark List Accent 6" w:semiHidden="0" w:uiPriority="70" w:unhideWhenUsed="0"/>
-    <w:lsdException w:name="Colorful Shading Accent 6" w:semiHidden="0" w:uiPriority="71" w:unhideWhenUsed="0"/>
-    <w:lsdException w:name="Colorful List Accent 6" w:semiHidden="0" w:uiPriority="72" w:unhideWhenUsed="0"/>
-    <w:lsdException w:name="Colorful Grid Accent 6" w:semiHidden="0" w:uiPriority="73" w:unhideWhenUsed="0"/>
-    <w:lsdException w:name="Subtle Emphasis" w:semiHidden="0" w:uiPriority="19" w:unhideWhenUsed="0" w:qFormat="1"/>
-    <w:lsdException w:name="Intense Emphasis" w:semiHidden="0" w:uiPriority="21" w:unhideWhenUsed="0" w:qFormat="1"/>
-    <w:lsdException w:name="Subtle Reference" w:semiHidden="0" w:uiPriority="31" w:unhideWhenUsed="0" w:qFormat="1"/>
-    <w:lsdException w:name="Intense Reference" w:semiHidden="0" w:uiPriority="32" w:unhideWhenUsed="0" w:qFormat="1"/>
-    <w:lsdException w:name="Book Title" w:semiHidden="0" w:uiPriority="33" w:unhideWhenUsed="0" w:qFormat="1"/>
-    <w:lsdException w:name="Bibliography" w:uiPriority="37"/>
-    <w:lsdException w:name="TOC Heading" w:uiPriority="39" w:qFormat="1"/>
-  </w:latentStyles>
-  <w:style w:type="paragraph" w:default="1" w:styleId="Normal">
-    <w:name w:val="Normal"/>
-    <w:qFormat/>
-    <w:rsid w:val="00597450"/>
-  </w:style>
-  <w:style w:type="paragraph" w:styleId="Heading1">
-    <w:name w:val="heading 1"/>
-    <w:basedOn w:val="Normal"/>
-    <w:next w:val="Normal"/>
-    <w:link w:val="Heading1Char"/>
-    <w:uiPriority w:val="9"/>
-    <w:qFormat/>
-    <w:rsid w:val="00EF6FC3"/>
-    <w:pPr>
-      <w:keepNext/>
-      <w:keepLines/>
-      <w:spacing w:before="240" w:after="0"/>
-      <w:outlineLvl w:val="0"/>
-    </w:pPr>
-    <w:rPr>
-      <w:rFonts w:asciiTheme="majorHAnsi" w:eastAsiaTheme="majorEastAsia" w:hAnsiTheme="majorHAnsi" w:cstheme="majorBidi"/>
-      <w:color w:val="2E74B5" w:themeColor="accent1" w:themeShade="BF"/>
-      <w:sz w:val="32"/>
-      <w:szCs w:val="32"/>
-    </w:rPr>
-  </w:style>
-  <w:style w:type="paragraph" w:styleId="Heading2">
-    <w:name w:val="heading 2"/>
-    <w:basedOn w:val="Normal"/>
-    <w:next w:val="Normal"/>
-    <w:link w:val="Heading2Char"/>
-    <w:uiPriority w:val="9"/>
-    <w:unhideWhenUsed/>
-    <w:qFormat/>
-    <w:rsid w:val="00EF6FC3"/>
-    <w:pPr>
-      <w:keepNext/>
-      <w:keepLines/>
-      <w:spacing w:before="40" w:after="0"/>
-      <w:outlineLvl w:val="1"/>
-    </w:pPr>
-    <w:rPr>
-      <w:rFonts w:asciiTheme="majorHAnsi" w:eastAsiaTheme="majorEastAsia" w:hAnsiTheme="majorHAnsi" w:cstheme="majorBidi"/>
-      <w:color w:val="2E74B5" w:themeColor="accent1" w:themeShade="BF"/>
-      <w:sz w:val="26"/>
-      <w:szCs w:val="26"/>
-    </w:rPr>
-  </w:style>
-  <w:style w:type="paragraph" w:styleId="Heading3">
-    <w:name w:val="heading 3"/>
-    <w:basedOn w:val="Normal"/>
-    <w:next w:val="Normal"/>
-    <w:link w:val="Heading3Char"/>
-    <w:uiPriority w:val="9"/>
-    <w:unhideWhenUsed/>
-    <w:qFormat/>
-    <w:rsid w:val="00385DC1"/>
-    <w:pPr>
-      <w:keepNext/>
-      <w:keepLines/>
-      <w:spacing w:before="200" w:after="0"/>
-      <w:outlineLvl w:val="2"/>
-    </w:pPr>
-    <w:rPr>
-      <w:rFonts w:asciiTheme="majorHAnsi" w:eastAsiaTheme="majorEastAsia" w:hAnsiTheme="majorHAnsi" w:cstheme="majorBidi"/>
-      <w:b/>
-      <w:bCs/>
-      <w:color w:val="5B9BD5" w:themeColor="accent1"/>
-    </w:rPr>
-  </w:style>
-  <w:style w:type="character" w:default="1" w:styleId="DefaultParagraphFont">
-    <w:name w:val="Default Paragraph Font"/>
-    <w:uiPriority w:val="1"/>
-    <w:semiHidden/>
-    <w:unhideWhenUsed/>
-  </w:style>
-  <w:style w:type="table" w:default="1" w:styleId="TableNormal">
-    <w:name w:val="Normal Table"/>
-    <w:uiPriority w:val="99"/>
-    <w:semiHidden/>
-    <w:unhideWhenUsed/>
-    <w:tblPr>
-      <w:tblInd w:w="0" w:type="dxa"/>
-      <w:tblCellMar>
-        <w:top w:w="0" w:type="dxa"/>
-        <w:left w:w="108" w:type="dxa"/>
-        <w:bottom w:w="0" w:type="dxa"/>
-        <w:right w:w="108" w:type="dxa"/>
-      </w:tblCellMar>
-    </w:tblPr>
-  </w:style>
-  <w:style w:type="numbering" w:default="1" w:styleId="NoList">
-    <w:name w:val="No List"/>
-    <w:uiPriority w:val="99"/>
-    <w:semiHidden/>
-    <w:unhideWhenUsed/>
-  </w:style>
-  <w:style w:type="character" w:customStyle="1" w:styleId="Heading1Char">
-    <w:name w:val="Heading 1 Char"/>
-    <w:basedOn w:val="DefaultParagraphFont"/>
-    <w:link w:val="Heading1"/>
-    <w:uiPriority w:val="9"/>
-    <w:rsid w:val="00EF6FC3"/>
-    <w:rPr>
-      <w:rFonts w:asciiTheme="majorHAnsi" w:eastAsiaTheme="majorEastAsia" w:hAnsiTheme="majorHAnsi" w:cstheme="majorBidi"/>
-      <w:color w:val="2E74B5" w:themeColor="accent1" w:themeShade="BF"/>
-      <w:sz w:val="32"/>
-      <w:szCs w:val="32"/>
-    </w:rPr>
-  </w:style>
-  <w:style w:type="character" w:customStyle="1" w:styleId="Heading2Char">
-    <w:name w:val="Heading 2 Char"/>
-    <w:basedOn w:val="DefaultParagraphFont"/>
-    <w:link w:val="Heading2"/>
-    <w:uiPriority w:val="9"/>
-    <w:rsid w:val="00EF6FC3"/>
-    <w:rPr>
-      <w:rFonts w:asciiTheme="majorHAnsi" w:eastAsiaTheme="majorEastAsia" w:hAnsiTheme="majorHAnsi" w:cstheme="majorBidi"/>
-      <w:color w:val="2E74B5" w:themeColor="accent1" w:themeShade="BF"/>
-      <w:sz w:val="26"/>
-      <w:szCs w:val="26"/>
-    </w:rPr>
-  </w:style>
-  <w:style w:type="paragraph" w:styleId="BalloonText">
-    <w:name w:val="Balloon Text"/>
-    <w:basedOn w:val="Normal"/>
-    <w:link w:val="BalloonTextChar"/>
-    <w:uiPriority w:val="99"/>
-    <w:semiHidden/>
-    <w:unhideWhenUsed/>
-    <w:rsid w:val="00207B69"/>
-    <w:pPr>
-      <w:spacing w:after="0" w:line="240" w:lineRule="auto"/>
-    </w:pPr>
-    <w:rPr>
-      <w:rFonts w:ascii="Lucida Grande" w:hAnsi="Lucida Grande" w:cs="Lucida Grande"/>
-      <w:sz w:val="18"/>
-      <w:szCs w:val="18"/>
-    </w:rPr>
-  </w:style>
-  <w:style w:type="character" w:customStyle="1" w:styleId="BalloonTextChar">
-    <w:name w:val="Balloon Text Char"/>
-    <w:basedOn w:val="DefaultParagraphFont"/>
-    <w:link w:val="BalloonText"/>
-    <w:uiPriority w:val="99"/>
-    <w:semiHidden/>
-    <w:rsid w:val="00207B69"/>
-    <w:rPr>
-      <w:rFonts w:ascii="Lucida Grande" w:hAnsi="Lucida Grande" w:cs="Lucida Grande"/>
-      <w:sz w:val="18"/>
-      <w:szCs w:val="18"/>
-    </w:rPr>
-  </w:style>
-  <w:style w:type="character" w:customStyle="1" w:styleId="Heading3Char">
-    <w:name w:val="Heading 3 Char"/>
-    <w:basedOn w:val="DefaultParagraphFont"/>
-    <w:link w:val="Heading3"/>
-    <w:uiPriority w:val="9"/>
-    <w:rsid w:val="00385DC1"/>
-    <w:rPr>
-      <w:rFonts w:asciiTheme="majorHAnsi" w:eastAsiaTheme="majorEastAsia" w:hAnsiTheme="majorHAnsi" w:cstheme="majorBidi"/>
-      <w:b/>
-      <w:bCs/>
-      <w:color w:val="5B9BD5" w:themeColor="accent1"/>
-    </w:rPr>
-  </w:style>
-  <w:style w:type="paragraph" w:styleId="ListParagraph">
-    <w:name w:val="List Paragraph"/>
-    <w:basedOn w:val="Normal"/>
-    <w:uiPriority w:val="34"/>
-    <w:qFormat/>
-    <w:rsid w:val="00F71C9A"/>
-    <w:pPr>
-      <w:ind w:left="720"/>
-      <w:contextualSpacing/>
-    </w:pPr>
-  </w:style>
-  <w:style w:type="table" w:styleId="TableGrid">
-    <w:name w:val="Table Grid"/>
-    <w:basedOn w:val="TableNormal"/>
-    <w:uiPriority w:val="39"/>
-    <w:rsid w:val="005A6E29"/>
-    <w:pPr>
-      <w:spacing w:after="0" w:line="240" w:lineRule="auto"/>
-    </w:pPr>
-    <w:tblPr>
-      <w:tblInd w:w="0" w:type="dxa"/>
-      <w:tblBorders>
-        <w:top w:val="single" w:sz="4" w:space="0" w:color="auto"/>
-        <w:left w:val="single" w:sz="4" w:space="0" w:color="auto"/>
-        <w:bottom w:val="single" w:sz="4" w:space="0" w:color="auto"/>
-        <w:right w:val="single" w:sz="4" w:space="0" w:color="auto"/>
-        <w:insideH w:val="single" w:sz="4" w:space="0" w:color="auto"/>
-        <w:insideV w:val="single" w:sz="4" w:space="0" w:color="auto"/>
-      </w:tblBorders>
-      <w:tblCellMar>
-        <w:top w:w="0" w:type="dxa"/>
-        <w:left w:w="108" w:type="dxa"/>
-        <w:bottom w:w="0" w:type="dxa"/>
-        <w:right w:w="108" w:type="dxa"/>
-      </w:tblCellMar>
-    </w:tblPr>
-  </w:style>
-</w:styles>
-</file>
-
-<file path=word/stylesWithEffects.xml><?xml version="1.0" encoding="utf-8"?>
-<w:styles xmlns:wpc="http://schemas.microsoft.com/office/word/2010/wordprocessingCanvas" xmlns:mo="http://schemas.microsoft.com/office/mac/office/2008/main" xmlns:mc="http://schemas.openxmlformats.org/markup-compatibility/2006" xmlns:mv="urn:schemas-microsoft-com:mac:vml" xmlns:o="urn:schemas-microsoft-com:office:office" xmlns:r="http://schemas.openxmlformats.org/officeDocument/2006/relationships" xmlns:m="http://schemas.openxmlformats.org/officeDocument/2006/math" xmlns:v="urn:schemas-microsoft-com:vml" xmlns:wp14="http://schemas.microsoft.com/office/word/2010/wordprocessingDrawing" xmlns:wp="http://schemas.openxmlformats.org/drawingml/2006/wordprocessingDrawing" xmlns:w10="urn:schemas-microsoft-com:office:word" xmlns:w="http://schemas.openxmlformats.org/wordprocessingml/2006/main" xmlns:w14="http://schemas.microsoft.com/office/word/2010/wordml" xmlns:wpg="http://schemas.microsoft.com/office/word/2010/wordprocessingGroup" xmlns:wpi="http://schemas.microsoft.com/office/word/2010/wordprocessingInk" xmlns:wne="http://schemas.microsoft.com/office/word/2006/wordml" xmlns:wps="http://schemas.microsoft.com/office/word/2010/wordprocessingShape" mc:Ignorable="w14 wp14">
-  <w:docDefaults>
-    <w:rPrDefault>
-      <w:rPr>
-        <w:rFonts w:asciiTheme="minorHAnsi" w:eastAsiaTheme="minorHAnsi" w:hAnsiTheme="minorHAnsi" w:cstheme="minorBidi"/>
-        <w:sz w:val="22"/>
-        <w:szCs w:val="22"/>
-        <w:lang w:val="en-US" w:eastAsia="en-US" w:bidi="ar-SA"/>
-      </w:rPr>
-    </w:rPrDefault>
-    <w:pPrDefault>
-      <w:pPr>
-        <w:spacing w:after="160" w:line="259" w:lineRule="auto"/>
-      </w:pPr>
-    </w:pPrDefault>
-  </w:docDefaults>
-  <w:latentStyles w:defLockedState="0" w:defUIPriority="99" w:defSemiHidden="1" w:defUnhideWhenUsed="1" w:defQFormat="0" w:count="276">
-    <w:lsdException w:name="Normal" w:semiHidden="0" w:uiPriority="0" w:unhideWhenUsed="0" w:qFormat="1"/>
-    <w:lsdException w:name="heading 1" w:semiHidden="0" w:uiPriority="9" w:unhideWhenUsed="0" w:qFormat="1"/>
-    <w:lsdException w:name="heading 2" w:uiPriority="9" w:qFormat="1"/>
-    <w:lsdException w:name="heading 3" w:uiPriority="9" w:qFormat="1"/>
-    <w:lsdException w:name="heading 4" w:uiPriority="9" w:qFormat="1"/>
-    <w:lsdException w:name="heading 5" w:uiPriority="9" w:qFormat="1"/>
-    <w:lsdException w:name="heading 6" w:uiPriority="9" w:qFormat="1"/>
-    <w:lsdException w:name="heading 7" w:uiPriority="9" w:qFormat="1"/>
-    <w:lsdException w:name="heading 8" w:uiPriority="9" w:qFormat="1"/>
-    <w:lsdException w:name="heading 9" w:uiPriority="9" w:qFormat="1"/>
-    <w:lsdException w:name="toc 1" w:uiPriority="39"/>
-    <w:lsdException w:name="toc 2" w:uiPriority="39"/>
-    <w:lsdException w:name="toc 3" w:uiPriority="39"/>
-    <w:lsdException w:name="toc 4" w:uiPriority="39"/>
-    <w:lsdException w:name="toc 5" w:uiPriority="39"/>
-    <w:lsdException w:name="toc 6" w:uiPriority="39"/>
-    <w:lsdException w:name="toc 7" w:uiPriority="39"/>
-    <w:lsdException w:name="toc 8" w:uiPriority="39"/>
-    <w:lsdException w:name="toc 9" w:uiPriority="39"/>
-    <w:lsdException w:name="caption" w:uiPriority="35" w:qFormat="1"/>
-    <w:lsdException w:name="Title" w:semiHidden="0" w:uiPriority="10" w:unhideWhenUsed="0" w:qFormat="1"/>
-    <w:lsdException w:name="Default Paragraph Font" w:uiPriority="1"/>
-    <w:lsdException w:name="Subtitle" w:semiHidden="0" w:uiPriority="11" w:unhideWhenUsed="0" w:qFormat="1"/>
-    <w:lsdException w:name="Strong" w:semiHidden="0" w:uiPriority="22" w:unhideWhenUsed="0" w:qFormat="1"/>
-    <w:lsdException w:name="Emphasis" w:semiHidden="0" w:uiPriority="20" w:unhideWhenUsed="0" w:qFormat="1"/>
-    <w:lsdException w:name="Table Grid" w:semiHidden="0" w:uiPriority="39" w:unhideWhenUsed="0"/>
-    <w:lsdException w:name="Placeholder Text" w:unhideWhenUsed="0"/>
-    <w:lsdException w:name="No Spacing" w:semiHidden="0" w:uiPriority="1" w:unhideWhenUsed="0" w:qFormat="1"/>
-    <w:lsdException w:name="Light Shading" w:semiHidden="0" w:uiPriority="60" w:unhideWhenUsed="0"/>
-    <w:lsdException w:name="Light List" w:semiHidden="0" w:uiPriority="61" w:unhideWhenUsed="0"/>
-    <w:lsdException w:name="Light Grid" w:semiHidden="0" w:uiPriority="62" w:unhideWhenUsed="0"/>
-    <w:lsdException w:name="Medium Shading 1" w:semiHidden="0" w:uiPriority="63" w:unhideWhenUsed="0"/>
-    <w:lsdException w:name="Medium Shading 2" w:semiHidden="0" w:uiPriority="64" w:unhideWhenUsed="0"/>
-    <w:lsdException w:name="Medium List 1" w:semiHidden="0" w:uiPriority="65" w:unhideWhenUsed="0"/>
-    <w:lsdException w:name="Medium List 2" w:semiHidden="0" w:uiPriority="66" w:unhideWhenUsed="0"/>
-    <w:lsdException w:name="Medium Grid 1" w:semiHidden="0" w:uiPriority="67" w:unhideWhenUsed="0"/>
-    <w:lsdException w:name="Medium Grid 2" w:semiHidden="0" w:uiPriority="68" w:unhideWhenUsed="0"/>
-    <w:lsdException w:name="Medium Grid 3" w:semiHidden="0" w:uiPriority="69" w:unhideWhenUsed="0"/>
-    <w:lsdException w:name="Dark List" w:semiHidden="0" w:uiPriority="70" w:unhideWhenUsed="0"/>
-    <w:lsdException w:name="Colorful Shading" w:semiHidden="0" w:uiPriority="71" w:unhideWhenUsed="0"/>
-    <w:lsdException w:name="Colorful List" w:semiHidden="0" w:uiPriority="72" w:unhideWhenUsed="0"/>
-    <w:lsdException w:name="Colorful Grid" w:semiHidden="0" w:uiPriority="73" w:unhideWhenUsed="0"/>
-    <w:lsdException w:name="Light Shading Accent 1" w:semiHidden="0" w:uiPriority="60" w:unhideWhenUsed="0"/>
-    <w:lsdException w:name="Light List Accent 1" w:semiHidden="0" w:uiPriority="61" w:unhideWhenUsed="0"/>
-    <w:lsdException w:name="Light Grid Accent 1" w:semiHidden="0" w:uiPriority="62" w:unhideWhenUsed="0"/>
-    <w:lsdException w:name="Medium Shading 1 Accent 1" w:semiHidden="0" w:uiPriority="63" w:unhideWhenUsed="0"/>
-    <w:lsdException w:name="Medium Shading 2 Accent 1" w:semiHidden="0" w:uiPriority="64" w:unhideWhenUsed="0"/>
-    <w:lsdException w:name="Medium List 1 Accent 1" w:semiHidden="0" w:uiPriority="65" w:unhideWhenUsed="0"/>
-    <w:lsdException w:name="Revision" w:unhideWhenUsed="0"/>
-    <w:lsdException w:name="List Paragraph" w:semiHidden="0" w:uiPriority="34" w:unhideWhenUsed="0" w:qFormat="1"/>
-    <w:lsdException w:name="Quote" w:semiHidden="0" w:uiPriority="29" w:unhideWhenUsed="0" w:qFormat="1"/>
-    <w:lsdException w:name="Intense Quote" w:semiHidden="0" w:uiPriority="30" w:unhideWhenUsed="0" w:qFormat="1"/>
-    <w:lsdException w:name="Medium List 2 Accent 1" w:semiHidden="0" w:uiPriority="66" w:unhideWhenUsed="0"/>
-    <w:lsdException w:name="Medium Grid 1 Accent 1" w:semiHidden="0" w:uiPriority="67" w:unhideWhenUsed="0"/>
-    <w:lsdException w:name="Medium Grid 2 Accent 1" w:semiHidden="0" w:uiPriority="68" w:unhideWhenUsed="0"/>
-    <w:lsdException w:name="Medium Grid 3 Accent 1" w:semiHidden="0" w:uiPriority="69" w:unhideWhenUsed="0"/>
-    <w:lsdException w:name="Dark List Accent 1" w:semiHidden="0" w:uiPriority="70" w:unhideWhenUsed="0"/>
-    <w:lsdException w:name="Colorful Shading Accent 1" w:semiHidden="0" w:uiPriority="71" w:unhideWhenUsed="0"/>
-    <w:lsdException w:name="Colorful List Accent 1" w:semiHidden="0" w:uiPriority="72" w:unhideWhenUsed="0"/>
-    <w:lsdException w:name="Colorful Grid Accent 1" w:semiHidden="0" w:uiPriority="73" w:unhideWhenUsed="0"/>
-    <w:lsdException w:name="Light Shading Accent 2" w:semiHidden="0" w:uiPriority="60" w:unhideWhenUsed="0"/>
-    <w:lsdException w:name="Light List Accent 2" w:semiHidden="0" w:uiPriority="61" w:unhideWhenUsed="0"/>
-    <w:lsdException w:name="Light Grid Accent 2" w:semiHidden="0" w:uiPriority="62" w:unhideWhenUsed="0"/>
-    <w:lsdException w:name="Medium Shading 1 Accent 2" w:semiHidden="0" w:uiPriority="63" w:unhideWhenUsed="0"/>
-    <w:lsdException w:name="Medium Shading 2 Accent 2" w:semiHidden="0" w:uiPriority="64" w:unhideWhenUsed="0"/>
-    <w:lsdException w:name="Medium List 1 Accent 2" w:semiHidden="0" w:uiPriority="65" w:unhideWhenUsed="0"/>
-    <w:lsdException w:name="Medium List 2 Accent 2" w:semiHidden="0" w:uiPriority="66" w:unhideWhenUsed="0"/>
-    <w:lsdException w:name="Medium Grid 1 Accent 2" w:semiHidden="0" w:uiPriority="67" w:unhideWhenUsed="0"/>
-    <w:lsdException w:name="Medium Grid 2 Accent 2" w:semiHidden="0" w:uiPriority="68" w:unhideWhenUsed="0"/>
-    <w:lsdException w:name="Medium Grid 3 Accent 2" w:semiHidden="0" w:uiPriority="69" w:unhideWhenUsed="0"/>
-    <w:lsdException w:name="Dark List Accent 2" w:semiHidden="0" w:uiPriority="70" w:unhideWhenUsed="0"/>
-    <w:lsdException w:name="Colorful Shading Accent 2" w:semiHidden="0" w:uiPriority="71" w:unhideWhenUsed="0"/>
-    <w:lsdException w:name="Colorful List Accent 2" w:semiHidden="0" w:uiPriority="72" w:unhideWhenUsed="0"/>
-    <w:lsdException w:name="Colorful Grid Accent 2" w:semiHidden="0" w:uiPriority="73" w:unhideWhenUsed="0"/>
-    <w:lsdException w:name="Light Shading Accent 3" w:semiHidden="0" w:uiPriority="60" w:unhideWhenUsed="0"/>
-    <w:lsdException w:name="Light List Accent 3" w:semiHidden="0" w:uiPriority="61" w:unhideWhenUsed="0"/>
-    <w:lsdException w:name="Light Grid Accent 3" w:semiHidden="0" w:uiPriority="62" w:unhideWhenUsed="0"/>
-    <w:lsdException w:name="Medium Shading 1 Accent 3" w:semiHidden="0" w:uiPriority="63" w:unhideWhenUsed="0"/>
-    <w:lsdException w:name="Medium Shading 2 Accent 3" w:semiHidden="0" w:uiPriority="64" w:unhideWhenUsed="0"/>
-    <w:lsdException w:name="Medium List 1 Accent 3" w:semiHidden="0" w:uiPriority="65" w:unhideWhenUsed="0"/>
-    <w:lsdException w:name="Medium List 2 Accent 3" w:semiHidden="0" w:uiPriority="66" w:unhideWhenUsed="0"/>
-    <w:lsdException w:name="Medium Grid 1 Accent 3" w:semiHidden="0" w:uiPriority="67" w:unhideWhenUsed="0"/>
-    <w:lsdException w:name="Medium Grid 2 Accent 3" w:semiHidden="0" w:uiPriority="68" w:unhideWhenUsed="0"/>
-    <w:lsdException w:name="Medium Grid 3 Accent 3" w:semiHidden="0" w:uiPriority="69" w:unhideWhenUsed="0"/>
-    <w:lsdException w:name="Dark List Accent 3" w:semiHidden="0" w:uiPriority="70" w:unhideWhenUsed="0"/>
-    <w:lsdException w:name="Colorful Shading Accent 3" w:semiHidden="0" w:uiPriority="71" w:unhideWhenUsed="0"/>
-    <w:lsdException w:name="Colorful List Accent 3" w:semiHidden="0" w:uiPriority="72" w:unhideWhenUsed="0"/>
-    <w:lsdException w:name="Colorful Grid Accent 3" w:semiHidden="0" w:uiPriority="73" w:unhideWhenUsed="0"/>
-    <w:lsdException w:name="Light Shading Accent 4" w:semiHidden="0" w:uiPriority="60" w:unhideWhenUsed="0"/>
-    <w:lsdException w:name="Light List Accent 4" w:semiHidden="0" w:uiPriority="61" w:unhideWhenUsed="0"/>
-    <w:lsdException w:name="Light Grid Accent 4" w:semiHidden="0" w:uiPriority="62" w:unhideWhenUsed="0"/>
-    <w:lsdException w:name="Medium Shading 1 Accent 4" w:semiHidden="0" w:uiPriority="63" w:unhideWhenUsed="0"/>
-    <w:lsdException w:name="Medium Shading 2 Accent 4" w:semiHidden="0" w:uiPriority="64" w:unhideWhenUsed="0"/>
-    <w:lsdException w:name="Medium List 1 Accent 4" w:semiHidden="0" w:uiPriority="65" w:unhideWhenUsed="0"/>
-    <w:lsdException w:name="Medium List 2 Accent 4" w:semiHidden="0" w:uiPriority="66" w:unhideWhenUsed="0"/>
-    <w:lsdException w:name="Medium Grid 1 Accent 4" w:semiHidden="0" w:uiPriority="67" w:unhideWhenUsed="0"/>
-    <w:lsdException w:name="Medium Grid 2 Accent 4" w:semiHidden="0" w:uiPriority="68" w:unhideWhenUsed="0"/>
-    <w:lsdException w:name="Medium Grid 3 Accent 4" w:semiHidden="0" w:uiPriority="69" w:unhideWhenUsed="0"/>
-    <w:lsdException w:name="Dark List Accent 4" w:semiHidden="0" w:uiPriority="70" w:unhideWhenUsed="0"/>
-    <w:lsdException w:name="Colorful Shading Accent 4" w:semiHidden="0" w:uiPriority="71" w:unhideWhenUsed="0"/>
-    <w:lsdException w:name="Colorful List Accent 4" w:semiHidden="0" w:uiPriority="72" w:unhideWhenUsed="0"/>
-    <w:lsdException w:name="Colorful Grid Accent 4" w:semiHidden="0" w:uiPriority="73" w:unhideWhenUsed="0"/>
-    <w:lsdException w:name="Light Shading Accent 5" w:semiHidden="0" w:uiPriority="60" w:unhideWhenUsed="0"/>
-    <w:lsdException w:name="Light List Accent 5" w:semiHidden="0" w:uiPriority="61" w:unhideWhenUsed="0"/>
-    <w:lsdException w:name="Light Grid Accent 5" w:semiHidden="0" w:uiPriority="62" w:unhideWhenUsed="0"/>
-    <w:lsdException w:name="Medium Shading 1 Accent 5" w:semiHidden="0" w:uiPriority="63" w:unhideWhenUsed="0"/>
-    <w:lsdException w:name="Medium Shading 2 Accent 5" w:semiHidden="0" w:uiPriority="64" w:unhideWhenUsed="0"/>
-    <w:lsdException w:name="Medium List 1 Accent 5" w:semiHidden="0" w:uiPriority="65" w:unhideWhenUsed="0"/>
-    <w:lsdException w:name="Medium List 2 Accent 5" w:semiHidden="0" w:uiPriority="66" w:unhideWhenUsed="0"/>
-    <w:lsdException w:name="Medium Grid 1 Accent 5" w:semiHidden="0" w:uiPriority="67" w:unhideWhenUsed="0"/>
-    <w:lsdException w:name="Medium Grid 2 Accent 5" w:semiHidden="0" w:uiPriority="68" w:unhideWhenUsed="0"/>
-    <w:lsdException w:name="Medium Grid 3 Accent 5" w:semiHidden="0" w:uiPriority="69" w:unhideWhenUsed="0"/>
-    <w:lsdException w:name="Dark List Accent 5" w:semiHidden="0" w:uiPriority="70" w:unhideWhenUsed="0"/>
-    <w:lsdException w:name="Colorful Shading Accent 5" w:semiHidden="0" w:uiPriority="71" w:unhideWhenUsed="0"/>
-    <w:lsdException w:name="Colorful List Accent 5" w:semiHidden="0" w:uiPriority="72" w:unhideWhenUsed="0"/>
-    <w:lsdException w:name="Colorful Grid Accent 5" w:semiHidden="0" w:uiPriority="73" w:unhideWhenUsed="0"/>
-    <w:lsdException w:name="Light Shading Accent 6" w:semiHidden="0" w:uiPriority="60" w:unhideWhenUsed="0"/>
-    <w:lsdException w:name="Light List Accent 6" w:semiHidden="0" w:uiPriority="61" w:unhideWhenUsed="0"/>
-    <w:lsdException w:name="Light Grid Accent 6" w:semiHidden="0" w:uiPriority="62" w:unhideWhenUsed="0"/>
-    <w:lsdException w:name="Medium Shading 1 Accent 6" w:semiHidden="0" w:uiPriority="63" w:unhideWhenUsed="0"/>
-    <w:lsdException w:name="Medium Shading 2 Accent 6" w:semiHidden="0" w:uiPriority="64" w:unhideWhenUsed="0"/>
-    <w:lsdException w:name="Medium List 1 Accent 6" w:semiHidden="0" w:uiPriority="65" w:unhideWhenUsed="0"/>
-    <w:lsdException w:name="Medium List 2 Accent 6" w:semiHidden="0" w:uiPriority="66" w:unhideWhenUsed="0"/>
-    <w:lsdException w:name="Medium Grid 1 Accent 6" w:semiHidden="0" w:uiPriority="67" w:unhideWhenUsed="0"/>
-    <w:lsdException w:name="Medium Grid 2 Accent 6" w:semiHidden="0" w:uiPriority="68" w:unhideWhenUsed="0"/>
-    <w:lsdException w:name="Medium Grid 3 Accent 6" w:semiHidden="0" w:uiPriority="69" w:unhideWhenUsed="0"/>
-    <w:lsdException w:name="Dark List Accent 6" w:semiHidden="0" w:uiPriority="70" w:unhideWhenUsed="0"/>
-    <w:lsdException w:name="Colorful Shading Accent 6" w:semiHidden="0" w:uiPriority="71" w:unhideWhenUsed="0"/>
-    <w:lsdException w:name="Colorful List Accent 6" w:semiHidden="0" w:uiPriority="72" w:unhideWhenUsed="0"/>
-    <w:lsdException w:name="Colorful Grid Accent 6" w:semiHidden="0" w:uiPriority="73" w:unhideWhenUsed="0"/>
-    <w:lsdException w:name="Subtle Emphasis" w:semiHidden="0" w:uiPriority="19" w:unhideWhenUsed="0" w:qFormat="1"/>
-    <w:lsdException w:name="Intense Emphasis" w:semiHidden="0" w:uiPriority="21" w:unhideWhenUsed="0" w:qFormat="1"/>
-    <w:lsdException w:name="Subtle Reference" w:semiHidden="0" w:uiPriority="31" w:unhideWhenUsed="0" w:qFormat="1"/>
-    <w:lsdException w:name="Intense Reference" w:semiHidden="0" w:uiPriority="32" w:unhideWhenUsed="0" w:qFormat="1"/>
-    <w:lsdException w:name="Book Title" w:semiHidden="0" w:uiPriority="33" w:unhideWhenUsed="0" w:qFormat="1"/>
-    <w:lsdException w:name="Bibliography" w:uiPriority="37"/>
-    <w:lsdException w:name="TOC Heading" w:uiPriority="39" w:qFormat="1"/>
+  <w:latentStyles w:defLockedState="0" w:defUIPriority="99" w:defSemiHidden="0" w:defUnhideWhenUsed="0" w:defQFormat="0" w:count="380">
+    <w:lsdException w:name="Normal" w:uiPriority="0" w:qFormat="1"/>
+    <w:lsdException w:name="heading 1" w:uiPriority="9" w:qFormat="1"/>
+    <w:lsdException w:name="heading 2" w:semiHidden="1" w:uiPriority="9" w:unhideWhenUsed="1" w:qFormat="1"/>
+    <w:lsdException w:name="heading 3" w:semiHidden="1" w:uiPriority="9" w:unhideWhenUsed="1" w:qFormat="1"/>
+    <w:lsdException w:name="heading 4" w:semiHidden="1" w:uiPriority="9" w:unhideWhenUsed="1" w:qFormat="1"/>
+    <w:lsdException w:name="heading 5" w:semiHidden="1" w:uiPriority="9" w:unhideWhenUsed="1" w:qFormat="1"/>
+    <w:lsdException w:name="heading 6" w:semiHidden="1" w:uiPriority="9" w:unhideWhenUsed="1" w:qFormat="1"/>
+    <w:lsdException w:name="heading 7" w:semiHidden="1" w:uiPriority="9" w:unhideWhenUsed="1" w:qFormat="1"/>
+    <w:lsdException w:name="heading 8" w:semiHidden="1" w:uiPriority="9" w:unhideWhenUsed="1" w:qFormat="1"/>
+    <w:lsdException w:name="heading 9" w:semiHidden="1" w:uiPriority="9" w:unhideWhenUsed="1" w:qFormat="1"/>
+    <w:lsdException w:name="index 1" w:semiHidden="1" w:unhideWhenUsed="1"/>
+    <w:lsdException w:name="index 2" w:semiHidden="1" w:unhideWhenUsed="1"/>
+    <w:lsdException w:name="index 3" w:semiHidden="1" w:unhideWhenUsed="1"/>
+    <w:lsdException w:name="index 4" w:semiHidden="1" w:unhideWhenUsed="1"/>
+    <w:lsdException w:name="index 5" w:semiHidden="1" w:unhideWhenUsed="1"/>
+    <w:lsdException w:name="index 6" w:semiHidden="1" w:unhideWhenUsed="1"/>
+    <w:lsdException w:name="index 7" w:semiHidden="1" w:unhideWhenUsed="1"/>
+    <w:lsdException w:name="index 8" w:semiHidden="1" w:unhideWhenUsed="1"/>
+    <w:lsdException w:name="index 9" w:semiHidden="1" w:unhideWhenUsed="1"/>
+    <w:lsdException w:name="toc 1" w:semiHidden="1" w:uiPriority="39" w:unhideWhenUsed="1"/>
+    <w:lsdException w:name="toc 2" w:semiHidden="1" w:uiPriority="39" w:unhideWhenUsed="1"/>
+    <w:lsdException w:name="toc 3" w:semiHidden="1" w:uiPriority="39" w:unhideWhenUsed="1"/>
+    <w:lsdException w:name="toc 4" w:semiHidden="1" w:uiPriority="39" w:unhideWhenUsed="1"/>
+    <w:lsdException w:name="toc 5" w:semiHidden="1" w:uiPriority="39" w:unhideWhenUsed="1"/>
+    <w:lsdException w:name="toc 6" w:semiHidden="1" w:uiPriority="39" w:unhideWhenUsed="1"/>
+    <w:lsdException w:name="toc 7" w:semiHidden="1" w:uiPriority="39" w:unhideWhenUsed="1"/>
+    <w:lsdException w:name="toc 8" w:semiHidden="1" w:uiPriority="39" w:unhideWhenUsed="1"/>
+    <w:lsdException w:name="toc 9" w:semiHidden="1" w:uiPriority="39" w:unhideWhenUsed="1"/>
+    <w:lsdException w:name="Normal Indent" w:semiHidden="1" w:unhideWhenUsed="1"/>
+    <w:lsdException w:name="footnote text" w:semiHidden="1" w:unhideWhenUsed="1"/>
+    <w:lsdException w:name="annotation text" w:semiHidden="1" w:unhideWhenUsed="1"/>
+    <w:lsdException w:name="header" w:semiHidden="1" w:unhideWhenUsed="1"/>
+    <w:lsdException w:name="footer" w:semiHidden="1" w:unhideWhenUsed="1"/>
+    <w:lsdException w:name="index heading" w:semiHidden="1" w:unhideWhenUsed="1"/>
+    <w:lsdException w:name="caption" w:semiHidden="1" w:uiPriority="35" w:unhideWhenUsed="1" w:qFormat="1"/>
+    <w:lsdException w:name="table of figures" w:semiHidden="1" w:unhideWhenUsed="1"/>
+    <w:lsdException w:name="envelope address" w:semiHidden="1" w:unhideWhenUsed="1"/>
+    <w:lsdException w:name="envelope return" w:semiHidden="1" w:unhideWhenUsed="1"/>
+    <w:lsdException w:name="footnote reference" w:semiHidden="1" w:unhideWhenUsed="1"/>
+    <w:lsdException w:name="annotation reference" w:semiHidden="1" w:unhideWhenUsed="1"/>
+    <w:lsdException w:name="line number" w:semiHidden="1" w:unhideWhenUsed="1"/>
+    <w:lsdException w:name="page number" w:semiHidden="1" w:unhideWhenUsed="1"/>
+    <w:lsdException w:name="endnote reference" w:semiHidden="1" w:unhideWhenUsed="1"/>
+    <w:lsdException w:name="endnote text" w:semiHidden="1" w:unhideWhenUsed="1"/>
+    <w:lsdException w:name="table of authorities" w:semiHidden="1" w:unhideWhenUsed="1"/>
+    <w:lsdException w:name="macro" w:semiHidden="1" w:unhideWhenUsed="1"/>
+    <w:lsdException w:name="toa heading" w:semiHidden="1" w:unhideWhenUsed="1"/>
+    <w:lsdException w:name="List" w:semiHidden="1" w:unhideWhenUsed="1"/>
+    <w:lsdException w:name="List Bullet" w:semiHidden="1" w:unhideWhenUsed="1"/>
+    <w:lsdException w:name="List Number" w:semiHidden="1" w:unhideWhenUsed="1"/>
+    <w:lsdException w:name="List 2" w:semiHidden="1" w:unhideWhenUsed="1"/>
+    <w:lsdException w:name="List 3" w:semiHidden="1" w:unhideWhenUsed="1"/>
+    <w:lsdException w:name="List 4" w:semiHidden="1" w:unhideWhenUsed="1"/>
+    <w:lsdException w:name="List 5" w:semiHidden="1" w:unhideWhenUsed="1"/>
+    <w:lsdException w:name="List Bullet 2" w:semiHidden="1" w:unhideWhenUsed="1"/>
+    <w:lsdException w:name="List Bullet 3" w:semiHidden="1" w:unhideWhenUsed="1"/>
+    <w:lsdException w:name="List Bullet 4" w:semiHidden="1" w:unhideWhenUsed="1"/>
+    <w:lsdException w:name="List Bullet 5" w:semiHidden="1" w:unhideWhenUsed="1"/>
+    <w:lsdException w:name="List Number 2" w:semiHidden="1" w:unhideWhenUsed="1"/>
+    <w:lsdException w:name="List Number 3" w:semiHidden="1" w:unhideWhenUsed="1"/>
+    <w:lsdException w:name="List Number 4" w:semiHidden="1" w:unhideWhenUsed="1"/>
+    <w:lsdException w:name="List Number 5" w:semiHidden="1" w:unhideWhenUsed="1"/>
+    <w:lsdException w:name="Title" w:uiPriority="10" w:qFormat="1"/>
+    <w:lsdException w:name="Closing" w:semiHidden="1" w:unhideWhenUsed="1"/>
+    <w:lsdException w:name="Signature" w:semiHidden="1" w:unhideWhenUsed="1"/>
+    <w:lsdException w:name="Default Paragraph Font" w:semiHidden="1" w:uiPriority="1" w:unhideWhenUsed="1"/>
+    <w:lsdException w:name="Body Text" w:semiHidden="1" w:unhideWhenUsed="1"/>
+    <w:lsdException w:name="Body Text Indent" w:semiHidden="1" w:unhideWhenUsed="1"/>
+    <w:lsdException w:name="List Continue" w:semiHidden="1" w:unhideWhenUsed="1"/>
+    <w:lsdException w:name="List Continue 2" w:semiHidden="1" w:unhideWhenUsed="1"/>
+    <w:lsdException w:name="List Continue 3" w:semiHidden="1" w:unhideWhenUsed="1"/>
+    <w:lsdException w:name="List Continue 4" w:semiHidden="1" w:unhideWhenUsed="1"/>
+    <w:lsdException w:name="List Continue 5" w:semiHidden="1" w:unhideWhenUsed="1"/>
+    <w:lsdException w:name="Message Header" w:semiHidden="1" w:unhideWhenUsed="1"/>
+    <w:lsdException w:name="Subtitle" w:uiPriority="11" w:qFormat="1"/>
+    <w:lsdException w:name="Salutation" w:semiHidden="1" w:unhideWhenUsed="1"/>
+    <w:lsdException w:name="Date" w:semiHidden="1" w:unhideWhenUsed="1"/>
+    <w:lsdException w:name="Body Text First Indent" w:semiHidden="1" w:unhideWhenUsed="1"/>
+    <w:lsdException w:name="Body Text First Indent 2" w:semiHidden="1" w:unhideWhenUsed="1"/>
+    <w:lsdException w:name="Note Heading" w:semiHidden="1" w:unhideWhenUsed="1"/>
+    <w:lsdException w:name="Body Text 2" w:semiHidden="1" w:unhideWhenUsed="1"/>
+    <w:lsdException w:name="Body Text 3" w:semiHidden="1" w:unhideWhenUsed="1"/>
+    <w:lsdException w:name="Body Text Indent 2" w:semiHidden="1" w:unhideWhenUsed="1"/>
+    <w:lsdException w:name="Body Text Indent 3" w:semiHidden="1" w:unhideWhenUsed="1"/>
+    <w:lsdException w:name="Block Text" w:semiHidden="1" w:unhideWhenUsed="1"/>
+    <w:lsdException w:name="Hyperlink" w:semiHidden="1" w:unhideWhenUsed="1"/>
+    <w:lsdException w:name="FollowedHyperlink" w:semiHidden="1" w:unhideWhenUsed="1"/>
+    <w:lsdException w:name="Strong" w:uiPriority="22" w:qFormat="1"/>
+    <w:lsdException w:name="Emphasis" w:uiPriority="20" w:qFormat="1"/>
+    <w:lsdException w:name="Document Map" w:semiHidden="1" w:unhideWhenUsed="1"/>
+    <w:lsdException w:name="Plain Text" w:semiHidden="1" w:unhideWhenUsed="1"/>
+    <w:lsdException w:name="E-mail Signature" w:semiHidden="1" w:unhideWhenUsed="1"/>
+    <w:lsdException w:name="HTML Top of Form" w:semiHidden="1" w:unhideWhenUsed="1"/>
+    <w:lsdException w:name="HTML Bottom of Form" w:semiHidden="1" w:unhideWhenUsed="1"/>
+    <w:lsdException w:name="Normal (Web)" w:semiHidden="1" w:unhideWhenUsed="1"/>
+    <w:lsdException w:name="HTML Acronym" w:semiHidden="1" w:unhideWhenUsed="1"/>
+    <w:lsdException w:name="HTML Address" w:semiHidden="1" w:unhideWhenUsed="1"/>
+    <w:lsdException w:name="HTML Cite" w:semiHidden="1" w:unhideWhenUsed="1"/>
+    <w:lsdException w:name="HTML Code" w:semiHidden="1" w:unhideWhenUsed="1"/>
+    <w:lsdException w:name="HTML Definition" w:semiHidden="1" w:unhideWhenUsed="1"/>
+    <w:lsdException w:name="HTML Keyboard" w:semiHidden="1" w:unhideWhenUsed="1"/>
+    <w:lsdException w:name="HTML Preformatted" w:semiHidden="1" w:unhideWhenUsed="1"/>
+    <w:lsdException w:name="HTML Sample" w:semiHidden="1" w:unhideWhenUsed="1"/>
+    <w:lsdException w:name="HTML Typewriter" w:semiHidden="1" w:unhideWhenUsed="1"/>
+    <w:lsdException w:name="HTML Variable" w:semiHidden="1" w:unhideWhenUsed="1"/>
+    <w:lsdException w:name="Normal Table" w:semiHidden="1" w:unhideWhenUsed="1"/>
+    <w:lsdException w:name="annotation subject" w:semiHidden="1" w:unhideWhenUsed="1"/>
+    <w:lsdException w:name="No List" w:semiHidden="1" w:unhideWhenUsed="1"/>
+    <w:lsdException w:name="Outline List 1" w:semiHidden="1" w:unhideWhenUsed="1"/>
+    <w:lsdException w:name="Outline List 2" w:semiHidden="1" w:unhideWhenUsed="1"/>
+    <w:lsdException w:name="Outline List 3" w:semiHidden="1" w:unhideWhenUsed="1"/>
+    <w:lsdException w:name="Table Simple 1" w:semiHidden="1" w:unhideWhenUsed="1"/>
+    <w:lsdException w:name="Table Simple 2" w:semiHidden="1" w:unhideWhenUsed="1"/>
+    <w:lsdException w:name="Table Simple 3" w:semiHidden="1" w:unhideWhenUsed="1"/>
+    <w:lsdException w:name="Table Classic 1" w:semiHidden="1" w:unhideWhenUsed="1"/>
+    <w:lsdException w:name="Table Classic 2" w:semiHidden="1" w:unhideWhenUsed="1"/>
+    <w:lsdException w:name="Table Classic 3" w:semiHidden="1" w:unhideWhenUsed="1"/>
+    <w:lsdException w:name="Table Classic 4" w:semiHidden="1" w:unhideWhenUsed="1"/>
+    <w:lsdException w:name="Table Colorful 1" w:semiHidden="1" w:unhideWhenUsed="1"/>
+    <w:lsdException w:name="Table Colorful 2" w:semiHidden="1" w:unhideWhenUsed="1"/>
+    <w:lsdException w:name="Table Colorful 3" w:semiHidden="1" w:unhideWhenUsed="1"/>
+    <w:lsdException w:name="Table Columns 1" w:semiHidden="1" w:unhideWhenUsed="1"/>
+    <w:lsdException w:name="Table Columns 2" w:semiHidden="1" w:unhideWhenUsed="1"/>
+    <w:lsdException w:name="Table Columns 3" w:semiHidden="1" w:unhideWhenUsed="1"/>
+    <w:lsdException w:name="Table Columns 4" w:semiHidden="1" w:unhideWhenUsed="1"/>
+    <w:lsdException w:name="Table Columns 5" w:semiHidden="1" w:unhideWhenUsed="1"/>
+    <w:lsdException w:name="Table Grid 1" w:semiHidden="1" w:unhideWhenUsed="1"/>
+    <w:lsdException w:name="Table Grid 2" w:semiHidden="1" w:unhideWhenUsed="1"/>
+    <w:lsdException w:name="Table Grid 3" w:semiHidden="1" w:unhideWhenUsed="1"/>
+    <w:lsdException w:name="Table Grid 4" w:semiHidden="1" w:unhideWhenUsed="1"/>
+    <w:lsdException w:name="Table Grid 5" w:semiHidden="1" w:unhideWhenUsed="1"/>
+    <w:lsdException w:name="Table Grid 6" w:semiHidden="1" w:unhideWhenUsed="1"/>
+    <w:lsdException w:name="Table Grid 7" w:semiHidden="1" w:unhideWhenUsed="1"/>
+    <w:lsdException w:name="Table Grid 8" w:semiHidden="1" w:unhideWhenUsed="1"/>
+    <w:lsdException w:name="Table List 1" w:semiHidden="1" w:unhideWhenUsed="1"/>
+    <w:lsdException w:name="Table List 2" w:semiHidden="1" w:unhideWhenUsed="1"/>
+    <w:lsdException w:name="Table List 3" w:semiHidden="1" w:unhideWhenUsed="1"/>
+    <w:lsdException w:name="Table List 4" w:semiHidden="1" w:unhideWhenUsed="1"/>
+    <w:lsdException w:name="Table List 5" w:semiHidden="1" w:unhideWhenUsed="1"/>
+    <w:lsdException w:name="Table List 6" w:semiHidden="1" w:unhideWhenUsed="1"/>
+    <w:lsdException w:name="Table List 7" w:semiHidden="1" w:unhideWhenUsed="1"/>
+    <w:lsdException w:name="Table List 8" w:semiHidden="1" w:unhideWhenUsed="1"/>
+    <w:lsdException w:name="Table 3D effects 1" w:semiHidden="1" w:unhideWhenUsed="1"/>
+    <w:lsdException w:name="Table 3D effects 2" w:semiHidden="1" w:unhideWhenUsed="1"/>
+    <w:lsdException w:name="Table 3D effects 3" w:semiHidden="1" w:unhideWhenUsed="1"/>
+    <w:lsdException w:name="Table Contemporary" w:semiHidden="1" w:unhideWhenUsed="1"/>
+    <w:lsdException w:name="Table Elegant" w:semiHidden="1" w:unhideWhenUsed="1"/>
+    <w:lsdException w:name="Table Professional" w:semiHidden="1" w:unhideWhenUsed="1"/>
+    <w:lsdException w:name="Table Subtle 1" w:semiHidden="1" w:unhideWhenUsed="1"/>
+    <w:lsdException w:name="Table Subtle 2" w:semiHidden="1" w:unhideWhenUsed="1"/>
+    <w:lsdException w:name="Table Web 1" w:semiHidden="1" w:unhideWhenUsed="1"/>
+    <w:lsdException w:name="Table Web 2" w:semiHidden="1" w:unhideWhenUsed="1"/>
+    <w:lsdException w:name="Table Web 3" w:semiHidden="1" w:unhideWhenUsed="1"/>
+    <w:lsdException w:name="Balloon Text" w:semiHidden="1" w:unhideWhenUsed="1"/>
+    <w:lsdException w:name="Table Grid" w:uiPriority="39"/>
+    <w:lsdException w:name="Table Theme" w:semiHidden="1" w:unhideWhenUsed="1"/>
+    <w:lsdException w:name="Note Level 1" w:semiHidden="1" w:unhideWhenUsed="1"/>
+    <w:lsdException w:name="Note Level 2" w:semiHidden="1" w:unhideWhenUsed="1"/>
+    <w:lsdException w:name="Note Level 3" w:semiHidden="1" w:unhideWhenUsed="1"/>
+    <w:lsdException w:name="Note Level 4" w:semiHidden="1" w:unhideWhenUsed="1"/>
+    <w:lsdException w:name="Note Level 5" w:semiHidden="1" w:unhideWhenUsed="1"/>
+    <w:lsdException w:name="Note Level 6" w:semiHidden="1" w:unhideWhenUsed="1"/>
+    <w:lsdException w:name="Note Level 7" w:semiHidden="1" w:unhideWhenUsed="1"/>
+    <w:lsdException w:name="Note Level 8" w:semiHidden="1" w:unhideWhenUsed="1"/>
+    <w:lsdException w:name="Note Level 9" w:semiHidden="1" w:unhideWhenUsed="1"/>
+    <w:lsdException w:name="Placeholder Text" w:semiHidden="1"/>
+    <w:lsdException w:name="No Spacing" w:uiPriority="1" w:qFormat="1"/>
+    <w:lsdException w:name="Light Shading" w:uiPriority="60"/>
+    <w:lsdException w:name="Light List" w:uiPriority="61"/>
+    <w:lsdException w:name="Light Grid" w:uiPriority="62"/>
+    <w:lsdException w:name="Medium Shading 1" w:uiPriority="63"/>
+    <w:lsdException w:name="Medium Shading 2" w:uiPriority="64"/>
+    <w:lsdException w:name="Medium List 1" w:uiPriority="65"/>
+    <w:lsdException w:name="Medium List 2" w:uiPriority="66"/>
+    <w:lsdException w:name="Medium Grid 1" w:uiPriority="67"/>
+    <w:lsdException w:name="Medium Grid 2" w:uiPriority="68"/>
+    <w:lsdException w:name="Medium Grid 3" w:uiPriority="69"/>
+    <w:lsdException w:name="Dark List" w:uiPriority="70"/>
+    <w:lsdException w:name="Colorful Shading" w:uiPriority="71"/>
+    <w:lsdException w:name="Colorful List" w:uiPriority="72"/>
+    <w:lsdException w:name="Colorful Grid" w:uiPriority="73"/>
+    <w:lsdException w:name="Light Shading Accent 1" w:uiPriority="60"/>
+    <w:lsdException w:name="Light List Accent 1" w:uiPriority="61"/>
+    <w:lsdException w:name="Light Grid Accent 1" w:uiPriority="62"/>
+    <w:lsdException w:name="Medium Shading 1 Accent 1" w:uiPriority="63"/>
+    <w:lsdException w:name="Medium Shading 2 Accent 1" w:uiPriority="64"/>
+    <w:lsdException w:name="Medium List 1 Accent 1" w:uiPriority="65"/>
+    <w:lsdException w:name="Revision" w:semiHidden="1"/>
+    <w:lsdException w:name="List Paragraph" w:uiPriority="34" w:qFormat="1"/>
+    <w:lsdException w:name="Quote" w:uiPriority="29" w:qFormat="1"/>
+    <w:lsdException w:name="Intense Quote" w:uiPriority="30" w:qFormat="1"/>
+    <w:lsdException w:name="Medium List 2 Accent 1" w:uiPriority="66"/>
+    <w:lsdException w:name="Medium Grid 1 Accent 1" w:uiPriority="67"/>
+    <w:lsdException w:name="Medium Grid 2 Accent 1" w:uiPriority="68"/>
+    <w:lsdException w:name="Medium Grid 3 Accent 1" w:uiPriority="69"/>
+    <w:lsdException w:name="Dark List Accent 1" w:uiPriority="70"/>
+    <w:lsdException w:name="Colorful Shading Accent 1" w:uiPriority="71"/>
+    <w:lsdException w:name="Colorful List Accent 1" w:uiPriority="72"/>
+    <w:lsdException w:name="Colorful Grid Accent 1" w:uiPriority="73"/>
+    <w:lsdException w:name="Light Shading Accent 2" w:uiPriority="60"/>
+    <w:lsdException w:name="Light List Accent 2" w:uiPriority="61"/>
+    <w:lsdException w:name="Light Grid Accent 2" w:uiPriority="62"/>
+    <w:lsdException w:name="Medium Shading 1 Accent 2" w:uiPriority="63"/>
+    <w:lsdException w:name="Medium Shading 2 Accent 2" w:uiPriority="64"/>
+    <w:lsdException w:name="Medium List 1 Accent 2" w:uiPriority="65"/>
+    <w:lsdException w:name="Medium List 2 Accent 2" w:uiPriority="66"/>
+    <w:lsdException w:name="Medium Grid 1 Accent 2" w:uiPriority="67"/>
+    <w:lsdException w:name="Medium Grid 2 Accent 2" w:uiPriority="68"/>
+    <w:lsdException w:name="Medium Grid 3 Accent 2" w:uiPriority="69"/>
+    <w:lsdException w:name="Dark List Accent 2" w:uiPriority="70"/>
+    <w:lsdException w:name="Colorful Shading Accent 2" w:uiPriority="71"/>
+    <w:lsdException w:name="Colorful List Accent 2" w:uiPriority="72"/>
+    <w:lsdException w:name="Colorful Grid Accent 2" w:uiPriority="73"/>
+    <w:lsdException w:name="Light Shading Accent 3" w:uiPriority="60"/>
+    <w:lsdException w:name="Light List Accent 3" w:uiPriority="61"/>
+    <w:lsdException w:name="Light Grid Accent 3" w:uiPriority="62"/>
+    <w:lsdException w:name="Medium Shading 1 Accent 3" w:uiPriority="63"/>
+    <w:lsdException w:name="Medium Shading 2 Accent 3" w:uiPriority="64"/>
+    <w:lsdException w:name="Medium List 1 Accent 3" w:uiPriority="65"/>
+    <w:lsdException w:name="Medium List 2 Accent 3" w:uiPriority="66"/>
+    <w:lsdException w:name="Medium Grid 1 Accent 3" w:uiPriority="67"/>
+    <w:lsdException w:name="Medium Grid 2 Accent 3" w:uiPriority="68"/>
+    <w:lsdException w:name="Medium Grid 3 Accent 3" w:uiPriority="69"/>
+    <w:lsdException w:name="Dark List Accent 3" w:uiPriority="70"/>
+    <w:lsdException w:name="Colorful Shading Accent 3" w:uiPriority="71"/>
+    <w:lsdException w:name="Colorful List Accent 3" w:uiPriority="72"/>
+    <w:lsdException w:name="Colorful Grid Accent 3" w:uiPriority="73"/>
+    <w:lsdException w:name="Light Shading Accent 4" w:uiPriority="60"/>
+    <w:lsdException w:name="Light List Accent 4" w:uiPriority="61"/>
+    <w:lsdException w:name="Light Grid Accent 4" w:uiPriority="62"/>
+    <w:lsdException w:name="Medium Shading 1 Accent 4" w:uiPriority="63"/>
+    <w:lsdException w:name="Medium Shading 2 Accent 4" w:uiPriority="64"/>
+    <w:lsdException w:name="Medium List 1 Accent 4" w:uiPriority="65"/>
+    <w:lsdException w:name="Medium List 2 Accent 4" w:uiPriority="66"/>
+    <w:lsdException w:name="Medium Grid 1 Accent 4" w:uiPriority="67"/>
+    <w:lsdException w:name="Medium Grid 2 Accent 4" w:uiPriority="68"/>
+    <w:lsdException w:name="Medium Grid 3 Accent 4" w:uiPriority="69"/>
+    <w:lsdException w:name="Dark List Accent 4" w:uiPriority="70"/>
+    <w:lsdException w:name="Colorful Shading Accent 4" w:uiPriority="71"/>
+    <w:lsdException w:name="Colorful List Accent 4" w:uiPriority="72"/>
+    <w:lsdException w:name="Colorful Grid Accent 4" w:uiPriority="73"/>
+    <w:lsdException w:name="Light Shading Accent 5" w:uiPriority="60"/>
+    <w:lsdException w:name="Light List Accent 5" w:uiPriority="61"/>
+    <w:lsdException w:name="Light Grid Accent 5" w:uiPriority="62"/>
+    <w:lsdException w:name="Medium Shading 1 Accent 5" w:uiPriority="63"/>
+    <w:lsdException w:name="Medium Shading 2 Accent 5" w:uiPriority="64"/>
+    <w:lsdException w:name="Medium List 1 Accent 5" w:uiPriority="65"/>
+    <w:lsdException w:name="Medium List 2 Accent 5" w:uiPriority="66"/>
+    <w:lsdException w:name="Medium Grid 1 Accent 5" w:uiPriority="67"/>
+    <w:lsdException w:name="Medium Grid 2 Accent 5" w:uiPriority="68"/>
+    <w:lsdException w:name="Medium Grid 3 Accent 5" w:uiPriority="69"/>
+    <w:lsdException w:name="Dark List Accent 5" w:uiPriority="70"/>
+    <w:lsdException w:name="Colorful Shading Accent 5" w:uiPriority="71"/>
+    <w:lsdException w:name="Colorful List Accent 5" w:uiPriority="72"/>
+    <w:lsdException w:name="Colorful Grid Accent 5" w:uiPriority="73"/>
+    <w:lsdException w:name="Light Shading Accent 6" w:uiPriority="60"/>
+    <w:lsdException w:name="Light List Accent 6" w:uiPriority="61"/>
+    <w:lsdException w:name="Light Grid Accent 6" w:uiPriority="62"/>
+    <w:lsdException w:name="Medium Shading 1 Accent 6" w:uiPriority="63"/>
+    <w:lsdException w:name="Medium Shading 2 Accent 6" w:uiPriority="64"/>
+    <w:lsdException w:name="Medium List 1 Accent 6" w:uiPriority="65"/>
+    <w:lsdException w:name="Medium List 2 Accent 6" w:uiPriority="66"/>
+    <w:lsdException w:name="Medium Grid 1 Accent 6" w:uiPriority="67"/>
+    <w:lsdException w:name="Medium Grid 2 Accent 6" w:uiPriority="68"/>
+    <w:lsdException w:name="Medium Grid 3 Accent 6" w:uiPriority="69"/>
+    <w:lsdException w:name="Dark List Accent 6" w:uiPriority="70"/>
+    <w:lsdException w:name="Colorful Shading Accent 6" w:uiPriority="71"/>
+    <w:lsdException w:name="Colorful List Accent 6" w:uiPriority="72"/>
+    <w:lsdException w:name="Colorful Grid Accent 6" w:uiPriority="73"/>
+    <w:lsdException w:name="Subtle Emphasis" w:uiPriority="19" w:qFormat="1"/>
+    <w:lsdException w:name="Intense Emphasis" w:uiPriority="21" w:qFormat="1"/>
+    <w:lsdException w:name="Subtle Reference" w:uiPriority="31" w:qFormat="1"/>
+    <w:lsdException w:name="Intense Reference" w:uiPriority="32" w:qFormat="1"/>
+    <w:lsdException w:name="Book Title" w:uiPriority="33" w:qFormat="1"/>
+    <w:lsdException w:name="Bibliography" w:semiHidden="1" w:uiPriority="37" w:unhideWhenUsed="1"/>
+    <w:lsdException w:name="TOC Heading" w:semiHidden="1" w:uiPriority="39" w:unhideWhenUsed="1" w:qFormat="1"/>
+    <w:lsdException w:name="Plain Table 1" w:uiPriority="41"/>
+    <w:lsdException w:name="Plain Table 2" w:uiPriority="42"/>
+    <w:lsdException w:name="Plain Table 3" w:uiPriority="43"/>
+    <w:lsdException w:name="Plain Table 4" w:uiPriority="44"/>
+    <w:lsdException w:name="Plain Table 5" w:uiPriority="45"/>
+    <w:lsdException w:name="Grid Table Light" w:uiPriority="40"/>
+    <w:lsdException w:name="Grid Table 1 Light" w:uiPriority="46"/>
+    <w:lsdException w:name="Grid Table 2" w:uiPriority="47"/>
+    <w:lsdException w:name="Grid Table 3" w:uiPriority="48"/>
+    <w:lsdException w:name="Grid Table 4" w:uiPriority="49"/>
+    <w:lsdException w:name="Grid Table 5 Dark" w:uiPriority="50"/>
+    <w:lsdException w:name="Grid Table 6 Colorful" w:uiPriority="51"/>
+    <w:lsdException w:name="Grid Table 7 Colorful" w:uiPriority="52"/>
+    <w:lsdException w:name="Grid Table 1 Light Accent 1" w:uiPriority="46"/>
+    <w:lsdException w:name="Grid Table 2 Accent 1" w:uiPriority="47"/>
+    <w:lsdException w:name="Grid Table 3 Accent 1" w:uiPriority="48"/>
+    <w:lsdException w:name="Grid Table 4 Accent 1" w:uiPriority="49"/>
+    <w:lsdException w:name="Grid Table 5 Dark Accent 1" w:uiPriority="50"/>
+    <w:lsdException w:name="Grid Table 6 Colorful Accent 1" w:uiPriority="51"/>
+    <w:lsdException w:name="Grid Table 7 Colorful Accent 1" w:uiPriority="52"/>
+    <w:lsdException w:name="Grid Table 1 Light Accent 2" w:uiPriority="46"/>
+    <w:lsdException w:name="Grid Table 2 Accent 2" w:uiPriority="47"/>
+    <w:lsdException w:name="Grid Table 3 Accent 2" w:uiPriority="48"/>
+    <w:lsdException w:name="Grid Table 4 Accent 2" w:uiPriority="49"/>
+    <w:lsdException w:name="Grid Table 5 Dark Accent 2" w:uiPriority="50"/>
+    <w:lsdException w:name="Grid Table 6 Colorful Accent 2" w:uiPriority="51"/>
+    <w:lsdException w:name="Grid Table 7 Colorful Accent 2" w:uiPriority="52"/>
+    <w:lsdException w:name="Grid Table 1 Light Accent 3" w:uiPriority="46"/>
+    <w:lsdException w:name="Grid Table 2 Accent 3" w:uiPriority="47"/>
+    <w:lsdException w:name="Grid Table 3 Accent 3" w:uiPriority="48"/>
+    <w:lsdException w:name="Grid Table 4 Accent 3" w:uiPriority="49"/>
+    <w:lsdException w:name="Grid Table 5 Dark Accent 3" w:uiPriority="50"/>
+    <w:lsdException w:name="Grid Table 6 Colorful Accent 3" w:uiPriority="51"/>
+    <w:lsdException w:name="Grid Table 7 Colorful Accent 3" w:uiPriority="52"/>
+    <w:lsdException w:name="Grid Table 1 Light Accent 4" w:uiPriority="46"/>
+    <w:lsdException w:name="Grid Table 2 Accent 4" w:uiPriority="47"/>
+    <w:lsdException w:name="Grid Table 3 Accent 4" w:uiPriority="48"/>
+    <w:lsdException w:name="Grid Table 4 Accent 4" w:uiPriority="49"/>
+    <w:lsdException w:name="Grid Table 5 Dark Accent 4" w:uiPriority="50"/>
+    <w:lsdException w:name="Grid Table 6 Colorful Accent 4" w:uiPriority="51"/>
+    <w:lsdException w:name="Grid Table 7 Colorful Accent 4" w:uiPriority="52"/>
+    <w:lsdException w:name="Grid Table 1 Light Accent 5" w:uiPriority="46"/>
+    <w:lsdException w:name="Grid Table 2 Accent 5" w:uiPriority="47"/>
+    <w:lsdException w:name="Grid Table 3 Accent 5" w:uiPriority="48"/>
+    <w:lsdException w:name="Grid Table 4 Accent 5" w:uiPriority="49"/>
+    <w:lsdException w:name="Grid Table 5 Dark Accent 5" w:uiPriority="50"/>
+    <w:lsdException w:name="Grid Table 6 Colorful Accent 5" w:uiPriority="51"/>
+    <w:lsdException w:name="Grid Table 7 Colorful Accent 5" w:uiPriority="52"/>
+    <w:lsdException w:name="Grid Table 1 Light Accent 6" w:uiPriority="46"/>
+    <w:lsdException w:name="Grid Table 2 Accent 6" w:uiPriority="47"/>
+    <w:lsdException w:name="Grid Table 3 Accent 6" w:uiPriority="48"/>
+    <w:lsdException w:name="Grid Table 4 Accent 6" w:uiPriority="49"/>
+    <w:lsdException w:name="Grid Table 5 Dark Accent 6" w:uiPriority="50"/>
+    <w:lsdException w:name="Grid Table 6 Colorful Accent 6" w:uiPriority="51"/>
+    <w:lsdException w:name="Grid Table 7 Colorful Accent 6" w:uiPriority="52"/>
+    <w:lsdException w:name="List Table 1 Light" w:uiPriority="46"/>
+    <w:lsdException w:name="List Table 2" w:uiPriority="47"/>
+    <w:lsdException w:name="List Table 3" w:uiPriority="48"/>
+    <w:lsdException w:name="List Table 4" w:uiPriority="49"/>
+    <w:lsdException w:name="List Table 5 Dark" w:uiPriority="50"/>
+    <w:lsdException w:name="List Table 6 Colorful" w:uiPriority="51"/>
+    <w:lsdException w:name="List Table 7 Colorful" w:uiPriority="52"/>
+    <w:lsdException w:name="List Table 1 Light Accent 1" w:uiPriority="46"/>
+    <w:lsdException w:name="List Table 2 Accent 1" w:uiPriority="47"/>
+    <w:lsdException w:name="List Table 3 Accent 1" w:uiPriority="48"/>
+    <w:lsdException w:name="List Table 4 Accent 1" w:uiPriority="49"/>
+    <w:lsdException w:name="List Table 5 Dark Accent 1" w:uiPriority="50"/>
+    <w:lsdException w:name="List Table 6 Colorful Accent 1" w:uiPriority="51"/>
+    <w:lsdException w:name="List Table 7 Colorful Accent 1" w:uiPriority="52"/>
+    <w:lsdException w:name="List Table 1 Light Accent 2" w:uiPriority="46"/>
+    <w:lsdException w:name="List Table 2 Accent 2" w:uiPriority="47"/>
+    <w:lsdException w:name="List Table 3 Accent 2" w:uiPriority="48"/>
+    <w:lsdException w:name="List Table 4 Accent 2" w:uiPriority="49"/>
+    <w:lsdException w:name="List Table 5 Dark Accent 2" w:uiPriority="50"/>
+    <w:lsdException w:name="List Table 6 Colorful Accent 2" w:uiPriority="51"/>
+    <w:lsdException w:name="List Table 7 Colorful Accent 2" w:uiPriority="52"/>
+    <w:lsdException w:name="List Table 1 Light Accent 3" w:uiPriority="46"/>
+    <w:lsdException w:name="List Table 2 Accent 3" w:uiPriority="47"/>
+    <w:lsdException w:name="List Table 3 Accent 3" w:uiPriority="48"/>
+    <w:lsdException w:name="List Table 4 Accent 3" w:uiPriority="49"/>
+    <w:lsdException w:name="List Table 5 Dark Accent 3" w:uiPriority="50"/>
+    <w:lsdException w:name="List Table 6 Colorful Accent 3" w:uiPriority="51"/>
+    <w:lsdException w:name="List Table 7 Colorful Accent 3" w:uiPriority="52"/>
+    <w:lsdException w:name="List Table 1 Light Accent 4" w:uiPriority="46"/>
+    <w:lsdException w:name="List Table 2 Accent 4" w:uiPriority="47"/>
+    <w:lsdException w:name="List Table 3 Accent 4" w:uiPriority="48"/>
+    <w:lsdException w:name="List Table 4 Accent 4" w:uiPriority="49"/>
+    <w:lsdException w:name="List Table 5 Dark Accent 4" w:uiPriority="50"/>
+    <w:lsdException w:name="List Table 6 Colorful Accent 4" w:uiPriority="51"/>
+    <w:lsdException w:name="List Table 7 Colorful Accent 4" w:uiPriority="52"/>
+    <w:lsdException w:name="List Table 1 Light Accent 5" w:uiPriority="46"/>
+    <w:lsdException w:name="List Table 2 Accent 5" w:uiPriority="47"/>
+    <w:lsdException w:name="List Table 3 Accent 5" w:uiPriority="48"/>
+    <w:lsdException w:name="List Table 4 Accent 5" w:uiPriority="49"/>
+    <w:lsdException w:name="List Table 5 Dark Accent 5" w:uiPriority="50"/>
+    <w:lsdException w:name="List Table 6 Colorful Accent 5" w:uiPriority="51"/>
+    <w:lsdException w:name="List Table 7 Colorful Accent 5" w:uiPriority="52"/>
+    <w:lsdException w:name="List Table 1 Light Accent 6" w:uiPriority="46"/>
+    <w:lsdException w:name="List Table 2 Accent 6" w:uiPriority="47"/>
+    <w:lsdException w:name="List Table 3 Accent 6" w:uiPriority="48"/>
+    <w:lsdException w:name="List Table 4 Accent 6" w:uiPriority="49"/>
+    <w:lsdException w:name="List Table 5 Dark Accent 6" w:uiPriority="50"/>
+    <w:lsdException w:name="List Table 6 Colorful Accent 6" w:uiPriority="51"/>
+    <w:lsdException w:name="List Table 7 Colorful Accent 6" w:uiPriority="52"/>
   </w:latentStyles>
   <w:style w:type="paragraph" w:default="1" w:styleId="Normal">
     <w:name w:val="Normal"/>
@@ -3478,7 +3070,7 @@
   <a:extraClrSchemeLst/>
   <a:extLst>
     <a:ext uri="{05A4C25C-085E-4340-85A3-A5531E510DB2}">
-      <thm15:themeFamily xmlns:thm15="http://schemas.microsoft.com/office/thememl/2012/main" xmlns="" name="Office Theme" id="{62F939B6-93AF-4DB8-9C6B-D6C7DFDC589F}" vid="{4A3C46E8-61CC-4603-A589-7422A47A8E4A}"/>
+      <thm15:themeFamily xmlns:thm15="http://schemas.microsoft.com/office/thememl/2012/main" name="Office Theme" id="{62F939B6-93AF-4DB8-9C6B-D6C7DFDC589F}" vid="{4A3C46E8-61CC-4603-A589-7422A47A8E4A}"/>
     </a:ext>
   </a:extLst>
 </a:theme>

</xml_diff>